<commit_message>
Update Analysis: manager module 2,3,4
</commit_message>
<xml_diff>
--- a/Document/Document.docx
+++ b/Document/Document.docx
@@ -9052,6 +9052,7 @@
         <w:tc>
           <w:tcPr>
             <w:tcW w:w="3242" w:type="dxa"/>
+            <w:vAlign w:val="center"/>
           </w:tcPr>
           <w:p>
             <w:pPr>
@@ -9080,6 +9081,7 @@
         <w:tc>
           <w:tcPr>
             <w:tcW w:w="6392" w:type="dxa"/>
+            <w:vAlign w:val="center"/>
           </w:tcPr>
           <w:p>
             <w:pPr>
@@ -9109,6 +9111,7 @@
         <w:tc>
           <w:tcPr>
             <w:tcW w:w="3242" w:type="dxa"/>
+            <w:vAlign w:val="center"/>
           </w:tcPr>
           <w:p>
             <w:pPr>
@@ -9136,6 +9139,7 @@
         <w:tc>
           <w:tcPr>
             <w:tcW w:w="6392" w:type="dxa"/>
+            <w:vAlign w:val="center"/>
           </w:tcPr>
           <w:p>
             <w:pPr>
@@ -9161,6 +9165,7 @@
         <w:tc>
           <w:tcPr>
             <w:tcW w:w="3242" w:type="dxa"/>
+            <w:vAlign w:val="center"/>
           </w:tcPr>
           <w:p>
             <w:pPr>
@@ -9188,6 +9193,7 @@
         <w:tc>
           <w:tcPr>
             <w:tcW w:w="6392" w:type="dxa"/>
+            <w:vAlign w:val="center"/>
           </w:tcPr>
           <w:p>
             <w:pPr>
@@ -9213,6 +9219,7 @@
         <w:tc>
           <w:tcPr>
             <w:tcW w:w="3242" w:type="dxa"/>
+            <w:vAlign w:val="center"/>
           </w:tcPr>
           <w:p>
             <w:pPr>
@@ -9240,6 +9247,7 @@
         <w:tc>
           <w:tcPr>
             <w:tcW w:w="6392" w:type="dxa"/>
+            <w:vAlign w:val="center"/>
           </w:tcPr>
           <w:p>
             <w:pPr>
@@ -9265,6 +9273,7 @@
         <w:tc>
           <w:tcPr>
             <w:tcW w:w="3242" w:type="dxa"/>
+            <w:vAlign w:val="center"/>
           </w:tcPr>
           <w:p>
             <w:pPr>
@@ -9292,6 +9301,7 @@
         <w:tc>
           <w:tcPr>
             <w:tcW w:w="6392" w:type="dxa"/>
+            <w:vAlign w:val="center"/>
           </w:tcPr>
           <w:p>
             <w:pPr>
@@ -9317,6 +9327,7 @@
         <w:tc>
           <w:tcPr>
             <w:tcW w:w="3242" w:type="dxa"/>
+            <w:vAlign w:val="center"/>
           </w:tcPr>
           <w:p>
             <w:pPr>
@@ -9344,6 +9355,7 @@
         <w:tc>
           <w:tcPr>
             <w:tcW w:w="6392" w:type="dxa"/>
+            <w:vAlign w:val="center"/>
           </w:tcPr>
           <w:p>
             <w:pPr>
@@ -9370,6 +9382,7 @@
           <w:tcPr>
             <w:tcW w:w="9634" w:type="dxa"/>
             <w:gridSpan w:val="2"/>
+            <w:vAlign w:val="center"/>
           </w:tcPr>
           <w:p>
             <w:pPr>
@@ -9646,6 +9659,7 @@
           <w:tcPr>
             <w:tcW w:w="9634" w:type="dxa"/>
             <w:gridSpan w:val="2"/>
+            <w:vAlign w:val="center"/>
           </w:tcPr>
           <w:p>
             <w:pPr>
@@ -36131,10 +36145,10 @@
         <w:pStyle w:val="ListParagraph"/>
         <w:numPr>
           <w:ilvl w:val="3"/>
-          <w:numId w:val="29"/>
+          <w:numId w:val="24"/>
         </w:numPr>
         <w:spacing w:after="0" w:line="360" w:lineRule="auto"/>
-        <w:ind w:left="426" w:hanging="426"/>
+        <w:ind w:left="426" w:hanging="447"/>
         <w:rPr>
           <w:rFonts w:ascii="Times New Roman" w:hAnsi="Times New Roman" w:cs="Times New Roman"/>
           <w:b/>
@@ -36175,7 +36189,7 @@
           <w:szCs w:val="28"/>
         </w:rPr>
         <w:drawing>
-          <wp:inline distT="0" distB="0" distL="0" distR="0" wp14:anchorId="795F7307" wp14:editId="50967892">
+          <wp:inline distT="0" distB="0" distL="0" distR="0" wp14:anchorId="55843247" wp14:editId="4B89AAC7">
             <wp:extent cx="6105525" cy="2430780"/>
             <wp:effectExtent l="0" t="0" r="9525" b="7620"/>
             <wp:docPr id="24" name="Picture 24"/>
@@ -36222,7 +36236,7 @@
         <w:pStyle w:val="ListParagraph"/>
         <w:numPr>
           <w:ilvl w:val="3"/>
-          <w:numId w:val="29"/>
+          <w:numId w:val="24"/>
         </w:numPr>
         <w:spacing w:after="0" w:line="360" w:lineRule="auto"/>
         <w:ind w:left="426" w:hanging="426"/>
@@ -36267,7 +36281,7 @@
           <w:szCs w:val="28"/>
         </w:rPr>
         <w:drawing>
-          <wp:inline distT="0" distB="0" distL="0" distR="0" wp14:anchorId="027197CA" wp14:editId="3C1223E3">
+          <wp:inline distT="0" distB="0" distL="0" distR="0" wp14:anchorId="7B697E17" wp14:editId="1917247B">
             <wp:extent cx="6105525" cy="3322320"/>
             <wp:effectExtent l="0" t="0" r="9525" b="0"/>
             <wp:docPr id="25" name="Picture 25"/>
@@ -36314,7 +36328,7 @@
         <w:pStyle w:val="ListParagraph"/>
         <w:numPr>
           <w:ilvl w:val="3"/>
-          <w:numId w:val="29"/>
+          <w:numId w:val="24"/>
         </w:numPr>
         <w:spacing w:after="0" w:line="360" w:lineRule="auto"/>
         <w:ind w:left="426" w:hanging="426"/>
@@ -36358,7 +36372,7 @@
           <w:szCs w:val="28"/>
         </w:rPr>
         <w:drawing>
-          <wp:inline distT="0" distB="0" distL="0" distR="0" wp14:anchorId="64494C4B" wp14:editId="61F37E88">
+          <wp:inline distT="0" distB="0" distL="0" distR="0" wp14:anchorId="27DF3A5B" wp14:editId="39CE8D53">
             <wp:extent cx="6105525" cy="3841115"/>
             <wp:effectExtent l="0" t="0" r="9525" b="6985"/>
             <wp:docPr id="26" name="Picture 26"/>
@@ -36405,7 +36419,7 @@
         <w:pStyle w:val="ListParagraph"/>
         <w:numPr>
           <w:ilvl w:val="3"/>
-          <w:numId w:val="29"/>
+          <w:numId w:val="24"/>
         </w:numPr>
         <w:spacing w:after="0" w:line="360" w:lineRule="auto"/>
         <w:ind w:left="426" w:hanging="426"/>
@@ -36450,7 +36464,7 @@
         </w:rPr>
         <w:lastRenderedPageBreak/>
         <w:drawing>
-          <wp:inline distT="0" distB="0" distL="0" distR="0" wp14:anchorId="616B0CA0" wp14:editId="5DECF06B">
+          <wp:inline distT="0" distB="0" distL="0" distR="0" wp14:anchorId="441081F1" wp14:editId="4855DDC1">
             <wp:extent cx="6105525" cy="2859405"/>
             <wp:effectExtent l="0" t="0" r="9525" b="0"/>
             <wp:docPr id="27" name="Picture 27"/>
@@ -36497,7 +36511,7 @@
         <w:pStyle w:val="ListParagraph"/>
         <w:numPr>
           <w:ilvl w:val="3"/>
-          <w:numId w:val="29"/>
+          <w:numId w:val="24"/>
         </w:numPr>
         <w:spacing w:after="0" w:line="360" w:lineRule="auto"/>
         <w:ind w:left="426" w:hanging="426"/>
@@ -36541,7 +36555,7 @@
           <w:szCs w:val="28"/>
         </w:rPr>
         <w:drawing>
-          <wp:inline distT="0" distB="0" distL="0" distR="0" wp14:anchorId="790ABD73" wp14:editId="612B8E10">
+          <wp:inline distT="0" distB="0" distL="0" distR="0" wp14:anchorId="212921D6" wp14:editId="4203D7B9">
             <wp:extent cx="6105525" cy="3194050"/>
             <wp:effectExtent l="0" t="0" r="9525" b="6350"/>
             <wp:docPr id="28" name="Picture 28"/>
@@ -36588,7 +36602,7 @@
         <w:pStyle w:val="ListParagraph"/>
         <w:numPr>
           <w:ilvl w:val="3"/>
-          <w:numId w:val="29"/>
+          <w:numId w:val="24"/>
         </w:numPr>
         <w:spacing w:after="0" w:line="360" w:lineRule="auto"/>
         <w:ind w:left="426" w:hanging="426"/>
@@ -36633,7 +36647,7 @@
         </w:rPr>
         <w:lastRenderedPageBreak/>
         <w:drawing>
-          <wp:inline distT="0" distB="0" distL="0" distR="0" wp14:anchorId="1E90F8B1" wp14:editId="3EDC8465">
+          <wp:inline distT="0" distB="0" distL="0" distR="0" wp14:anchorId="2877AAE7" wp14:editId="11E41977">
             <wp:extent cx="6105525" cy="3658870"/>
             <wp:effectExtent l="0" t="0" r="9525" b="0"/>
             <wp:docPr id="30" name="Picture 30"/>
@@ -36680,7 +36694,7 @@
         <w:pStyle w:val="ListParagraph"/>
         <w:numPr>
           <w:ilvl w:val="3"/>
-          <w:numId w:val="29"/>
+          <w:numId w:val="24"/>
         </w:numPr>
         <w:spacing w:after="0" w:line="360" w:lineRule="auto"/>
         <w:ind w:left="426" w:hanging="426"/>
@@ -36724,7 +36738,7 @@
           <w:szCs w:val="28"/>
         </w:rPr>
         <w:drawing>
-          <wp:inline distT="0" distB="0" distL="0" distR="0" wp14:anchorId="5C861CE9" wp14:editId="172EE739">
+          <wp:inline distT="0" distB="0" distL="0" distR="0" wp14:anchorId="76B1B0E3" wp14:editId="19DBD952">
             <wp:extent cx="6105525" cy="3060700"/>
             <wp:effectExtent l="0" t="0" r="9525" b="6350"/>
             <wp:docPr id="31" name="Picture 31"/>
@@ -36771,7 +36785,7 @@
         <w:pStyle w:val="ListParagraph"/>
         <w:numPr>
           <w:ilvl w:val="3"/>
-          <w:numId w:val="29"/>
+          <w:numId w:val="24"/>
         </w:numPr>
         <w:spacing w:after="0" w:line="360" w:lineRule="auto"/>
         <w:ind w:left="426" w:hanging="426"/>
@@ -36816,7 +36830,7 @@
         </w:rPr>
         <w:lastRenderedPageBreak/>
         <w:drawing>
-          <wp:inline distT="0" distB="0" distL="0" distR="0" wp14:anchorId="5CC94D37" wp14:editId="57223E81">
+          <wp:inline distT="0" distB="0" distL="0" distR="0" wp14:anchorId="222CE526" wp14:editId="2F5FABC9">
             <wp:extent cx="6105525" cy="3032760"/>
             <wp:effectExtent l="0" t="0" r="9525" b="0"/>
             <wp:docPr id="6" name="Picture 6"/>
@@ -36863,7 +36877,7 @@
         <w:pStyle w:val="ListParagraph"/>
         <w:numPr>
           <w:ilvl w:val="3"/>
-          <w:numId w:val="29"/>
+          <w:numId w:val="24"/>
         </w:numPr>
         <w:spacing w:after="0" w:line="360" w:lineRule="auto"/>
         <w:ind w:left="426" w:hanging="426"/>
@@ -36907,7 +36921,7 @@
           <w:szCs w:val="28"/>
         </w:rPr>
         <w:drawing>
-          <wp:inline distT="0" distB="0" distL="0" distR="0" wp14:anchorId="3FBFF7DF" wp14:editId="452D1566">
+          <wp:inline distT="0" distB="0" distL="0" distR="0" wp14:anchorId="044E14B7" wp14:editId="427D6A07">
             <wp:extent cx="6105525" cy="2453640"/>
             <wp:effectExtent l="0" t="0" r="9525" b="3810"/>
             <wp:docPr id="18" name="Picture 18"/>
@@ -36954,7 +36968,7 @@
         <w:pStyle w:val="ListParagraph"/>
         <w:numPr>
           <w:ilvl w:val="3"/>
-          <w:numId w:val="29"/>
+          <w:numId w:val="24"/>
         </w:numPr>
         <w:spacing w:after="0" w:line="360" w:lineRule="auto"/>
         <w:ind w:left="426" w:hanging="426"/>
@@ -36998,7 +37012,7 @@
           <w:szCs w:val="28"/>
         </w:rPr>
         <w:drawing>
-          <wp:inline distT="0" distB="0" distL="0" distR="0" wp14:anchorId="5D708D32" wp14:editId="763803DC">
+          <wp:inline distT="0" distB="0" distL="0" distR="0" wp14:anchorId="60595533" wp14:editId="5E266A61">
             <wp:extent cx="6105525" cy="2545080"/>
             <wp:effectExtent l="0" t="0" r="9525" b="7620"/>
             <wp:docPr id="29" name="Picture 29"/>
@@ -37045,7 +37059,7 @@
         <w:pStyle w:val="ListParagraph"/>
         <w:numPr>
           <w:ilvl w:val="3"/>
-          <w:numId w:val="29"/>
+          <w:numId w:val="24"/>
         </w:numPr>
         <w:spacing w:after="0" w:line="360" w:lineRule="auto"/>
         <w:ind w:left="426" w:hanging="426"/>
@@ -37090,7 +37104,7 @@
           <w:szCs w:val="28"/>
         </w:rPr>
         <w:drawing>
-          <wp:inline distT="0" distB="0" distL="0" distR="0" wp14:anchorId="6DF3CA9F" wp14:editId="31415436">
+          <wp:inline distT="0" distB="0" distL="0" distR="0" wp14:anchorId="02CBF7D0" wp14:editId="65EEA19B">
             <wp:extent cx="6105525" cy="2357120"/>
             <wp:effectExtent l="0" t="0" r="9525" b="5080"/>
             <wp:docPr id="19" name="Picture 19"/>
@@ -37137,7 +37151,7 @@
         <w:pStyle w:val="ListParagraph"/>
         <w:numPr>
           <w:ilvl w:val="3"/>
-          <w:numId w:val="29"/>
+          <w:numId w:val="24"/>
         </w:numPr>
         <w:spacing w:after="0" w:line="360" w:lineRule="auto"/>
         <w:ind w:left="426" w:hanging="426"/>
@@ -37181,7 +37195,7 @@
           <w:szCs w:val="28"/>
         </w:rPr>
         <w:drawing>
-          <wp:inline distT="0" distB="0" distL="0" distR="0" wp14:anchorId="03B9CE78" wp14:editId="27B5F6FC">
+          <wp:inline distT="0" distB="0" distL="0" distR="0" wp14:anchorId="0EBA9640" wp14:editId="2722BEB0">
             <wp:extent cx="3905250" cy="2377440"/>
             <wp:effectExtent l="0" t="0" r="0" b="3810"/>
             <wp:docPr id="20" name="Picture 20"/>
@@ -37228,7 +37242,7 @@
         <w:pStyle w:val="ListParagraph"/>
         <w:numPr>
           <w:ilvl w:val="3"/>
-          <w:numId w:val="29"/>
+          <w:numId w:val="24"/>
         </w:numPr>
         <w:spacing w:after="0" w:line="360" w:lineRule="auto"/>
         <w:ind w:left="426" w:hanging="426"/>
@@ -37272,7 +37286,7 @@
           <w:szCs w:val="28"/>
         </w:rPr>
         <w:drawing>
-          <wp:inline distT="0" distB="0" distL="0" distR="0" wp14:anchorId="0008BD8C" wp14:editId="41C6E677">
+          <wp:inline distT="0" distB="0" distL="0" distR="0" wp14:anchorId="7AFA2A92" wp14:editId="6A400B90">
             <wp:extent cx="5038725" cy="2964180"/>
             <wp:effectExtent l="0" t="0" r="9525" b="7620"/>
             <wp:docPr id="21" name="Picture 21"/>
@@ -37314,6 +37328,3220 @@
         </w:drawing>
       </w:r>
     </w:p>
+    <w:p>
+      <w:pPr>
+        <w:pStyle w:val="ListParagraph"/>
+        <w:numPr>
+          <w:ilvl w:val="0"/>
+          <w:numId w:val="24"/>
+        </w:numPr>
+        <w:spacing w:after="0" w:line="360" w:lineRule="auto"/>
+        <w:ind w:left="284" w:hanging="142"/>
+        <w:rPr>
+          <w:rFonts w:ascii="Times New Roman" w:hAnsi="Times New Roman" w:cs="Times New Roman"/>
+          <w:b/>
+          <w:bCs/>
+          <w:sz w:val="28"/>
+          <w:szCs w:val="28"/>
+        </w:rPr>
+      </w:pPr>
+      <w:r>
+        <w:rPr>
+          <w:rFonts w:ascii="Times New Roman" w:hAnsi="Times New Roman" w:cs="Times New Roman"/>
+          <w:b/>
+          <w:bCs/>
+          <w:sz w:val="28"/>
+          <w:szCs w:val="28"/>
+        </w:rPr>
+        <w:lastRenderedPageBreak/>
+        <w:t>Biểu đồ trạng thái</w:t>
+      </w:r>
+    </w:p>
+    <w:p>
+      <w:pPr>
+        <w:pStyle w:val="ListParagraph"/>
+        <w:numPr>
+          <w:ilvl w:val="3"/>
+          <w:numId w:val="24"/>
+        </w:numPr>
+        <w:spacing w:after="0" w:line="360" w:lineRule="auto"/>
+        <w:ind w:left="426" w:hanging="426"/>
+        <w:rPr>
+          <w:rFonts w:ascii="Times New Roman" w:hAnsi="Times New Roman" w:cs="Times New Roman"/>
+          <w:b/>
+          <w:bCs/>
+          <w:sz w:val="28"/>
+          <w:szCs w:val="28"/>
+        </w:rPr>
+      </w:pPr>
+      <w:r>
+        <w:rPr>
+          <w:rFonts w:ascii="Times New Roman" w:hAnsi="Times New Roman" w:cs="Times New Roman"/>
+          <w:b/>
+          <w:bCs/>
+          <w:sz w:val="28"/>
+          <w:szCs w:val="28"/>
+        </w:rPr>
+        <w:t>Quản lý tài khoản nhân viên</w:t>
+      </w:r>
+    </w:p>
+    <w:p>
+      <w:pPr>
+        <w:pStyle w:val="ListParagraph"/>
+        <w:spacing w:after="0" w:line="360" w:lineRule="auto"/>
+        <w:ind w:left="426"/>
+        <w:rPr>
+          <w:rFonts w:ascii="Times New Roman" w:hAnsi="Times New Roman" w:cs="Times New Roman"/>
+          <w:b/>
+          <w:bCs/>
+          <w:color w:val="FF0000"/>
+          <w:sz w:val="28"/>
+          <w:szCs w:val="28"/>
+        </w:rPr>
+      </w:pPr>
+      <w:r>
+        <w:rPr>
+          <w:rFonts w:ascii="Times New Roman" w:hAnsi="Times New Roman" w:cs="Times New Roman"/>
+          <w:b/>
+          <w:bCs/>
+          <w:color w:val="FF0000"/>
+          <w:sz w:val="28"/>
+          <w:szCs w:val="28"/>
+        </w:rPr>
+        <w:t>Huy</w:t>
+      </w:r>
+    </w:p>
+    <w:p>
+      <w:pPr>
+        <w:pStyle w:val="ListParagraph"/>
+        <w:numPr>
+          <w:ilvl w:val="3"/>
+          <w:numId w:val="24"/>
+        </w:numPr>
+        <w:spacing w:after="0" w:line="360" w:lineRule="auto"/>
+        <w:ind w:left="426" w:hanging="426"/>
+        <w:rPr>
+          <w:rFonts w:ascii="Times New Roman" w:hAnsi="Times New Roman" w:cs="Times New Roman"/>
+          <w:b/>
+          <w:bCs/>
+          <w:sz w:val="28"/>
+          <w:szCs w:val="28"/>
+        </w:rPr>
+      </w:pPr>
+      <w:r>
+        <w:rPr>
+          <w:rFonts w:ascii="Times New Roman" w:hAnsi="Times New Roman" w:cs="Times New Roman"/>
+          <w:b/>
+          <w:bCs/>
+          <w:sz w:val="28"/>
+          <w:szCs w:val="28"/>
+        </w:rPr>
+        <w:t>Xem thống kê</w:t>
+      </w:r>
+    </w:p>
+    <w:p>
+      <w:pPr>
+        <w:pStyle w:val="ListParagraph"/>
+        <w:numPr>
+          <w:ilvl w:val="0"/>
+          <w:numId w:val="4"/>
+        </w:numPr>
+        <w:spacing w:after="0" w:line="360" w:lineRule="auto"/>
+        <w:ind w:left="426" w:hanging="283"/>
+        <w:rPr>
+          <w:rFonts w:ascii="Times New Roman" w:hAnsi="Times New Roman" w:cs="Times New Roman"/>
+          <w:b/>
+          <w:bCs/>
+          <w:sz w:val="28"/>
+          <w:szCs w:val="28"/>
+        </w:rPr>
+      </w:pPr>
+      <w:r>
+        <w:rPr>
+          <w:rFonts w:ascii="Times New Roman" w:hAnsi="Times New Roman" w:cs="Times New Roman"/>
+          <w:b/>
+          <w:bCs/>
+          <w:sz w:val="28"/>
+          <w:szCs w:val="28"/>
+        </w:rPr>
+        <w:t>Dịch vụ, phụ tùng theo doanh thu</w:t>
+      </w:r>
+    </w:p>
+    <w:p>
+      <w:pPr>
+        <w:spacing w:after="0" w:line="360" w:lineRule="auto"/>
+        <w:rPr>
+          <w:rFonts w:ascii="Times New Roman" w:hAnsi="Times New Roman" w:cs="Times New Roman"/>
+          <w:b/>
+          <w:bCs/>
+          <w:sz w:val="28"/>
+          <w:szCs w:val="28"/>
+        </w:rPr>
+      </w:pPr>
+      <w:r>
+        <w:rPr>
+          <w:rFonts w:ascii="Times New Roman" w:hAnsi="Times New Roman" w:cs="Times New Roman"/>
+          <w:b/>
+          <w:bCs/>
+          <w:noProof/>
+          <w:sz w:val="28"/>
+          <w:szCs w:val="28"/>
+        </w:rPr>
+        <w:drawing>
+          <wp:inline distT="0" distB="0" distL="0" distR="0" wp14:anchorId="38F15D53" wp14:editId="4BBDBB43">
+            <wp:extent cx="6105525" cy="2874645"/>
+            <wp:effectExtent l="0" t="0" r="9525" b="1905"/>
+            <wp:docPr id="33" name="Picture 33"/>
+            <wp:cNvGraphicFramePr>
+              <a:graphicFrameLocks xmlns:a="http://schemas.openxmlformats.org/drawingml/2006/main" noChangeAspect="1"/>
+            </wp:cNvGraphicFramePr>
+            <a:graphic xmlns:a="http://schemas.openxmlformats.org/drawingml/2006/main">
+              <a:graphicData uri="http://schemas.openxmlformats.org/drawingml/2006/picture">
+                <pic:pic xmlns:pic="http://schemas.openxmlformats.org/drawingml/2006/picture">
+                  <pic:nvPicPr>
+                    <pic:cNvPr id="33" name="Picture 33"/>
+                    <pic:cNvPicPr/>
+                  </pic:nvPicPr>
+                  <pic:blipFill>
+                    <a:blip r:embed="rId34">
+                      <a:extLst>
+                        <a:ext uri="{28A0092B-C50C-407E-A947-70E740481C1C}">
+                          <a14:useLocalDpi xmlns:a14="http://schemas.microsoft.com/office/drawing/2010/main" val="0"/>
+                        </a:ext>
+                      </a:extLst>
+                    </a:blip>
+                    <a:stretch>
+                      <a:fillRect/>
+                    </a:stretch>
+                  </pic:blipFill>
+                  <pic:spPr>
+                    <a:xfrm>
+                      <a:off x="0" y="0"/>
+                      <a:ext cx="6105525" cy="2874645"/>
+                    </a:xfrm>
+                    <a:prstGeom prst="rect">
+                      <a:avLst/>
+                    </a:prstGeom>
+                  </pic:spPr>
+                </pic:pic>
+              </a:graphicData>
+            </a:graphic>
+          </wp:inline>
+        </w:drawing>
+      </w:r>
+    </w:p>
+    <w:p>
+      <w:pPr>
+        <w:pStyle w:val="ListParagraph"/>
+        <w:numPr>
+          <w:ilvl w:val="0"/>
+          <w:numId w:val="4"/>
+        </w:numPr>
+        <w:spacing w:after="0" w:line="360" w:lineRule="auto"/>
+        <w:ind w:left="426" w:hanging="283"/>
+        <w:rPr>
+          <w:rFonts w:ascii="Times New Roman" w:hAnsi="Times New Roman" w:cs="Times New Roman"/>
+          <w:b/>
+          <w:bCs/>
+          <w:sz w:val="28"/>
+          <w:szCs w:val="28"/>
+        </w:rPr>
+      </w:pPr>
+      <w:r>
+        <w:rPr>
+          <w:rFonts w:ascii="Times New Roman" w:hAnsi="Times New Roman" w:cs="Times New Roman"/>
+          <w:b/>
+          <w:bCs/>
+          <w:sz w:val="28"/>
+          <w:szCs w:val="28"/>
+        </w:rPr>
+        <w:t>Khách hàng theo doanh thu</w:t>
+      </w:r>
+    </w:p>
+    <w:p>
+      <w:pPr>
+        <w:spacing w:after="0" w:line="360" w:lineRule="auto"/>
+        <w:rPr>
+          <w:rFonts w:ascii="Times New Roman" w:hAnsi="Times New Roman" w:cs="Times New Roman"/>
+          <w:b/>
+          <w:bCs/>
+          <w:sz w:val="28"/>
+          <w:szCs w:val="28"/>
+        </w:rPr>
+      </w:pPr>
+      <w:r>
+        <w:rPr>
+          <w:rFonts w:ascii="Times New Roman" w:hAnsi="Times New Roman" w:cs="Times New Roman"/>
+          <w:b/>
+          <w:bCs/>
+          <w:noProof/>
+          <w:sz w:val="28"/>
+          <w:szCs w:val="28"/>
+        </w:rPr>
+        <w:drawing>
+          <wp:inline distT="0" distB="0" distL="0" distR="0" wp14:anchorId="76CA2C2B" wp14:editId="2F4F2892">
+            <wp:extent cx="5734050" cy="3467100"/>
+            <wp:effectExtent l="0" t="0" r="0" b="0"/>
+            <wp:docPr id="34" name="Picture 34"/>
+            <wp:cNvGraphicFramePr>
+              <a:graphicFrameLocks xmlns:a="http://schemas.openxmlformats.org/drawingml/2006/main" noChangeAspect="1"/>
+            </wp:cNvGraphicFramePr>
+            <a:graphic xmlns:a="http://schemas.openxmlformats.org/drawingml/2006/main">
+              <a:graphicData uri="http://schemas.openxmlformats.org/drawingml/2006/picture">
+                <pic:pic xmlns:pic="http://schemas.openxmlformats.org/drawingml/2006/picture">
+                  <pic:nvPicPr>
+                    <pic:cNvPr id="34" name="Picture 34"/>
+                    <pic:cNvPicPr/>
+                  </pic:nvPicPr>
+                  <pic:blipFill>
+                    <a:blip r:embed="rId35">
+                      <a:extLst>
+                        <a:ext uri="{28A0092B-C50C-407E-A947-70E740481C1C}">
+                          <a14:useLocalDpi xmlns:a14="http://schemas.microsoft.com/office/drawing/2010/main" val="0"/>
+                        </a:ext>
+                      </a:extLst>
+                    </a:blip>
+                    <a:stretch>
+                      <a:fillRect/>
+                    </a:stretch>
+                  </pic:blipFill>
+                  <pic:spPr>
+                    <a:xfrm>
+                      <a:off x="0" y="0"/>
+                      <a:ext cx="5734050" cy="3467100"/>
+                    </a:xfrm>
+                    <a:prstGeom prst="rect">
+                      <a:avLst/>
+                    </a:prstGeom>
+                  </pic:spPr>
+                </pic:pic>
+              </a:graphicData>
+            </a:graphic>
+          </wp:inline>
+        </w:drawing>
+      </w:r>
+    </w:p>
+    <w:p>
+      <w:pPr>
+        <w:pStyle w:val="ListParagraph"/>
+        <w:numPr>
+          <w:ilvl w:val="0"/>
+          <w:numId w:val="4"/>
+        </w:numPr>
+        <w:spacing w:after="0" w:line="360" w:lineRule="auto"/>
+        <w:ind w:left="426" w:hanging="283"/>
+        <w:rPr>
+          <w:rFonts w:ascii="Times New Roman" w:hAnsi="Times New Roman" w:cs="Times New Roman"/>
+          <w:b/>
+          <w:bCs/>
+          <w:sz w:val="28"/>
+          <w:szCs w:val="28"/>
+        </w:rPr>
+      </w:pPr>
+      <w:r>
+        <w:rPr>
+          <w:rFonts w:ascii="Times New Roman" w:hAnsi="Times New Roman" w:cs="Times New Roman"/>
+          <w:b/>
+          <w:bCs/>
+          <w:sz w:val="28"/>
+          <w:szCs w:val="28"/>
+        </w:rPr>
+        <w:t>Nhà cung cấp theo lượng hàng nhập</w:t>
+      </w:r>
+    </w:p>
+    <w:p>
+      <w:pPr>
+        <w:spacing w:after="0" w:line="360" w:lineRule="auto"/>
+        <w:rPr>
+          <w:rFonts w:ascii="Times New Roman" w:hAnsi="Times New Roman" w:cs="Times New Roman"/>
+          <w:b/>
+          <w:bCs/>
+          <w:sz w:val="28"/>
+          <w:szCs w:val="28"/>
+        </w:rPr>
+      </w:pPr>
+      <w:r>
+        <w:rPr>
+          <w:rFonts w:ascii="Times New Roman" w:hAnsi="Times New Roman" w:cs="Times New Roman"/>
+          <w:b/>
+          <w:bCs/>
+          <w:noProof/>
+          <w:sz w:val="28"/>
+          <w:szCs w:val="28"/>
+        </w:rPr>
+        <w:lastRenderedPageBreak/>
+        <w:drawing>
+          <wp:inline distT="0" distB="0" distL="0" distR="0" wp14:anchorId="6D2D2748" wp14:editId="026A4EDF">
+            <wp:extent cx="6105525" cy="3065145"/>
+            <wp:effectExtent l="0" t="0" r="9525" b="1905"/>
+            <wp:docPr id="35" name="Picture 35"/>
+            <wp:cNvGraphicFramePr>
+              <a:graphicFrameLocks xmlns:a="http://schemas.openxmlformats.org/drawingml/2006/main" noChangeAspect="1"/>
+            </wp:cNvGraphicFramePr>
+            <a:graphic xmlns:a="http://schemas.openxmlformats.org/drawingml/2006/main">
+              <a:graphicData uri="http://schemas.openxmlformats.org/drawingml/2006/picture">
+                <pic:pic xmlns:pic="http://schemas.openxmlformats.org/drawingml/2006/picture">
+                  <pic:nvPicPr>
+                    <pic:cNvPr id="35" name="Picture 35"/>
+                    <pic:cNvPicPr/>
+                  </pic:nvPicPr>
+                  <pic:blipFill>
+                    <a:blip r:embed="rId36">
+                      <a:extLst>
+                        <a:ext uri="{28A0092B-C50C-407E-A947-70E740481C1C}">
+                          <a14:useLocalDpi xmlns:a14="http://schemas.microsoft.com/office/drawing/2010/main" val="0"/>
+                        </a:ext>
+                      </a:extLst>
+                    </a:blip>
+                    <a:stretch>
+                      <a:fillRect/>
+                    </a:stretch>
+                  </pic:blipFill>
+                  <pic:spPr>
+                    <a:xfrm>
+                      <a:off x="0" y="0"/>
+                      <a:ext cx="6105525" cy="3065145"/>
+                    </a:xfrm>
+                    <a:prstGeom prst="rect">
+                      <a:avLst/>
+                    </a:prstGeom>
+                  </pic:spPr>
+                </pic:pic>
+              </a:graphicData>
+            </a:graphic>
+          </wp:inline>
+        </w:drawing>
+      </w:r>
+    </w:p>
+    <w:p>
+      <w:pPr>
+        <w:pStyle w:val="ListParagraph"/>
+        <w:numPr>
+          <w:ilvl w:val="3"/>
+          <w:numId w:val="24"/>
+        </w:numPr>
+        <w:spacing w:after="0" w:line="360" w:lineRule="auto"/>
+        <w:ind w:left="426" w:hanging="426"/>
+        <w:rPr>
+          <w:rFonts w:ascii="Times New Roman" w:hAnsi="Times New Roman" w:cs="Times New Roman"/>
+          <w:b/>
+          <w:bCs/>
+          <w:sz w:val="28"/>
+          <w:szCs w:val="28"/>
+        </w:rPr>
+      </w:pPr>
+      <w:r>
+        <w:rPr>
+          <w:rFonts w:ascii="Times New Roman" w:hAnsi="Times New Roman" w:cs="Times New Roman"/>
+          <w:b/>
+          <w:bCs/>
+          <w:sz w:val="28"/>
+          <w:szCs w:val="28"/>
+        </w:rPr>
+        <w:t>Quản lý thông tin dịch vụ, phụ tùng</w:t>
+      </w:r>
+    </w:p>
+    <w:p>
+      <w:pPr>
+        <w:spacing w:after="0" w:line="360" w:lineRule="auto"/>
+        <w:ind w:firstLine="426"/>
+        <w:rPr>
+          <w:rFonts w:ascii="Times New Roman" w:hAnsi="Times New Roman" w:cs="Times New Roman"/>
+          <w:b/>
+          <w:bCs/>
+          <w:color w:val="00B050"/>
+          <w:sz w:val="28"/>
+          <w:szCs w:val="28"/>
+        </w:rPr>
+      </w:pPr>
+      <w:r>
+        <w:rPr>
+          <w:rFonts w:ascii="Times New Roman" w:hAnsi="Times New Roman" w:cs="Times New Roman"/>
+          <w:b/>
+          <w:bCs/>
+          <w:color w:val="00B050"/>
+          <w:sz w:val="28"/>
+          <w:szCs w:val="28"/>
+        </w:rPr>
+        <w:t>Hiếu</w:t>
+      </w:r>
+    </w:p>
+    <w:p>
+      <w:pPr>
+        <w:pStyle w:val="ListParagraph"/>
+        <w:numPr>
+          <w:ilvl w:val="3"/>
+          <w:numId w:val="24"/>
+        </w:numPr>
+        <w:spacing w:after="0" w:line="360" w:lineRule="auto"/>
+        <w:ind w:left="426" w:hanging="426"/>
+        <w:rPr>
+          <w:rFonts w:ascii="Times New Roman" w:hAnsi="Times New Roman" w:cs="Times New Roman"/>
+          <w:b/>
+          <w:bCs/>
+          <w:sz w:val="28"/>
+          <w:szCs w:val="28"/>
+        </w:rPr>
+      </w:pPr>
+      <w:r>
+        <w:rPr>
+          <w:rFonts w:ascii="Times New Roman" w:hAnsi="Times New Roman" w:cs="Times New Roman"/>
+          <w:b/>
+          <w:bCs/>
+          <w:sz w:val="28"/>
+          <w:szCs w:val="28"/>
+        </w:rPr>
+        <w:t>Quản lý nhân viên kỹ thuật</w:t>
+      </w:r>
+    </w:p>
+    <w:p>
+      <w:pPr>
+        <w:pStyle w:val="ListParagraph"/>
+        <w:spacing w:after="0" w:line="360" w:lineRule="auto"/>
+        <w:ind w:left="426"/>
+        <w:rPr>
+          <w:rFonts w:ascii="Times New Roman" w:hAnsi="Times New Roman" w:cs="Times New Roman"/>
+          <w:b/>
+          <w:bCs/>
+          <w:color w:val="00B050"/>
+          <w:sz w:val="28"/>
+          <w:szCs w:val="28"/>
+        </w:rPr>
+      </w:pPr>
+      <w:r>
+        <w:rPr>
+          <w:rFonts w:ascii="Times New Roman" w:hAnsi="Times New Roman" w:cs="Times New Roman"/>
+          <w:b/>
+          <w:bCs/>
+          <w:color w:val="00B050"/>
+          <w:sz w:val="28"/>
+          <w:szCs w:val="28"/>
+        </w:rPr>
+        <w:t>Hiếu</w:t>
+      </w:r>
+    </w:p>
+    <w:p>
+      <w:pPr>
+        <w:pStyle w:val="ListParagraph"/>
+        <w:numPr>
+          <w:ilvl w:val="3"/>
+          <w:numId w:val="24"/>
+        </w:numPr>
+        <w:spacing w:after="0" w:line="360" w:lineRule="auto"/>
+        <w:ind w:left="426" w:hanging="426"/>
+        <w:rPr>
+          <w:rFonts w:ascii="Times New Roman" w:hAnsi="Times New Roman" w:cs="Times New Roman"/>
+          <w:b/>
+          <w:bCs/>
+          <w:sz w:val="28"/>
+          <w:szCs w:val="28"/>
+        </w:rPr>
+      </w:pPr>
+      <w:r>
+        <w:rPr>
+          <w:rFonts w:ascii="Times New Roman" w:hAnsi="Times New Roman" w:cs="Times New Roman"/>
+          <w:b/>
+          <w:bCs/>
+          <w:sz w:val="28"/>
+          <w:szCs w:val="28"/>
+        </w:rPr>
+        <w:t>Quản lý thông tin khách hàng</w:t>
+      </w:r>
+    </w:p>
+    <w:p>
+      <w:pPr>
+        <w:pStyle w:val="ListParagraph"/>
+        <w:spacing w:after="0" w:line="360" w:lineRule="auto"/>
+        <w:ind w:left="426"/>
+        <w:rPr>
+          <w:rFonts w:ascii="Times New Roman" w:hAnsi="Times New Roman" w:cs="Times New Roman"/>
+          <w:b/>
+          <w:bCs/>
+          <w:color w:val="7030A0"/>
+          <w:sz w:val="28"/>
+          <w:szCs w:val="28"/>
+        </w:rPr>
+      </w:pPr>
+      <w:r>
+        <w:rPr>
+          <w:rFonts w:ascii="Times New Roman" w:hAnsi="Times New Roman" w:cs="Times New Roman"/>
+          <w:b/>
+          <w:bCs/>
+          <w:color w:val="7030A0"/>
+          <w:sz w:val="28"/>
+          <w:szCs w:val="28"/>
+        </w:rPr>
+        <w:t>Kiên + Phú</w:t>
+      </w:r>
+    </w:p>
+    <w:p>
+      <w:pPr>
+        <w:pStyle w:val="ListParagraph"/>
+        <w:numPr>
+          <w:ilvl w:val="3"/>
+          <w:numId w:val="24"/>
+        </w:numPr>
+        <w:spacing w:after="0" w:line="360" w:lineRule="auto"/>
+        <w:ind w:left="426" w:hanging="426"/>
+        <w:rPr>
+          <w:rFonts w:ascii="Times New Roman" w:hAnsi="Times New Roman" w:cs="Times New Roman"/>
+          <w:b/>
+          <w:bCs/>
+          <w:sz w:val="28"/>
+          <w:szCs w:val="28"/>
+        </w:rPr>
+      </w:pPr>
+      <w:r>
+        <w:rPr>
+          <w:rFonts w:ascii="Times New Roman" w:hAnsi="Times New Roman" w:cs="Times New Roman"/>
+          <w:b/>
+          <w:bCs/>
+          <w:sz w:val="28"/>
+          <w:szCs w:val="28"/>
+        </w:rPr>
+        <w:t>Quản lý lịch hẹn</w:t>
+      </w:r>
+    </w:p>
+    <w:p>
+      <w:pPr>
+        <w:pStyle w:val="ListParagraph"/>
+        <w:spacing w:after="0" w:line="360" w:lineRule="auto"/>
+        <w:ind w:left="426"/>
+        <w:rPr>
+          <w:rFonts w:ascii="Times New Roman" w:hAnsi="Times New Roman" w:cs="Times New Roman"/>
+          <w:b/>
+          <w:bCs/>
+          <w:sz w:val="28"/>
+          <w:szCs w:val="28"/>
+        </w:rPr>
+      </w:pPr>
+      <w:r>
+        <w:rPr>
+          <w:rFonts w:ascii="Times New Roman" w:hAnsi="Times New Roman" w:cs="Times New Roman"/>
+          <w:b/>
+          <w:bCs/>
+          <w:color w:val="7030A0"/>
+          <w:sz w:val="28"/>
+          <w:szCs w:val="28"/>
+        </w:rPr>
+        <w:t>Kiên + Phú</w:t>
+      </w:r>
+    </w:p>
+    <w:p>
+      <w:pPr>
+        <w:pStyle w:val="ListParagraph"/>
+        <w:numPr>
+          <w:ilvl w:val="3"/>
+          <w:numId w:val="24"/>
+        </w:numPr>
+        <w:spacing w:after="0" w:line="360" w:lineRule="auto"/>
+        <w:ind w:left="426" w:hanging="426"/>
+        <w:rPr>
+          <w:rFonts w:ascii="Times New Roman" w:hAnsi="Times New Roman" w:cs="Times New Roman"/>
+          <w:b/>
+          <w:bCs/>
+          <w:sz w:val="28"/>
+          <w:szCs w:val="28"/>
+        </w:rPr>
+      </w:pPr>
+      <w:r>
+        <w:rPr>
+          <w:rFonts w:ascii="Times New Roman" w:hAnsi="Times New Roman" w:cs="Times New Roman"/>
+          <w:b/>
+          <w:bCs/>
+          <w:sz w:val="28"/>
+          <w:szCs w:val="28"/>
+        </w:rPr>
+        <w:t>Nhận xe</w:t>
+      </w:r>
+    </w:p>
+    <w:p>
+      <w:pPr>
+        <w:pStyle w:val="ListParagraph"/>
+        <w:spacing w:after="0" w:line="360" w:lineRule="auto"/>
+        <w:ind w:left="426"/>
+        <w:rPr>
+          <w:rFonts w:ascii="Times New Roman" w:hAnsi="Times New Roman" w:cs="Times New Roman"/>
+          <w:b/>
+          <w:bCs/>
+          <w:sz w:val="28"/>
+          <w:szCs w:val="28"/>
+        </w:rPr>
+      </w:pPr>
+      <w:r>
+        <w:rPr>
+          <w:rFonts w:ascii="Times New Roman" w:hAnsi="Times New Roman" w:cs="Times New Roman"/>
+          <w:b/>
+          <w:bCs/>
+          <w:color w:val="7030A0"/>
+          <w:sz w:val="28"/>
+          <w:szCs w:val="28"/>
+        </w:rPr>
+        <w:t>Kiên + Phú</w:t>
+      </w:r>
+    </w:p>
+    <w:p>
+      <w:pPr>
+        <w:pStyle w:val="ListParagraph"/>
+        <w:numPr>
+          <w:ilvl w:val="3"/>
+          <w:numId w:val="24"/>
+        </w:numPr>
+        <w:spacing w:after="0" w:line="360" w:lineRule="auto"/>
+        <w:ind w:left="426" w:hanging="426"/>
+        <w:rPr>
+          <w:rFonts w:ascii="Times New Roman" w:hAnsi="Times New Roman" w:cs="Times New Roman"/>
+          <w:b/>
+          <w:bCs/>
+          <w:sz w:val="28"/>
+          <w:szCs w:val="28"/>
+        </w:rPr>
+      </w:pPr>
+      <w:r>
+        <w:rPr>
+          <w:rFonts w:ascii="Times New Roman" w:hAnsi="Times New Roman" w:cs="Times New Roman"/>
+          <w:b/>
+          <w:bCs/>
+          <w:sz w:val="28"/>
+          <w:szCs w:val="28"/>
+        </w:rPr>
+        <w:t>Thanh toán</w:t>
+      </w:r>
+    </w:p>
+    <w:p>
+      <w:pPr>
+        <w:pStyle w:val="ListParagraph"/>
+        <w:spacing w:after="0" w:line="360" w:lineRule="auto"/>
+        <w:ind w:left="426"/>
+        <w:rPr>
+          <w:rFonts w:ascii="Times New Roman" w:hAnsi="Times New Roman" w:cs="Times New Roman"/>
+          <w:b/>
+          <w:bCs/>
+          <w:sz w:val="28"/>
+          <w:szCs w:val="28"/>
+        </w:rPr>
+      </w:pPr>
+      <w:r>
+        <w:rPr>
+          <w:rFonts w:ascii="Times New Roman" w:hAnsi="Times New Roman" w:cs="Times New Roman"/>
+          <w:b/>
+          <w:bCs/>
+          <w:color w:val="7030A0"/>
+          <w:sz w:val="28"/>
+          <w:szCs w:val="28"/>
+        </w:rPr>
+        <w:t>Kiên + Phú</w:t>
+      </w:r>
+    </w:p>
+    <w:p>
+      <w:pPr>
+        <w:pStyle w:val="ListParagraph"/>
+        <w:numPr>
+          <w:ilvl w:val="3"/>
+          <w:numId w:val="24"/>
+        </w:numPr>
+        <w:spacing w:after="0" w:line="360" w:lineRule="auto"/>
+        <w:ind w:left="426" w:hanging="426"/>
+        <w:rPr>
+          <w:rFonts w:ascii="Times New Roman" w:hAnsi="Times New Roman" w:cs="Times New Roman"/>
+          <w:b/>
+          <w:bCs/>
+          <w:sz w:val="28"/>
+          <w:szCs w:val="28"/>
+        </w:rPr>
+      </w:pPr>
+      <w:r>
+        <w:rPr>
+          <w:rFonts w:ascii="Times New Roman" w:hAnsi="Times New Roman" w:cs="Times New Roman"/>
+          <w:b/>
+          <w:bCs/>
+          <w:sz w:val="28"/>
+          <w:szCs w:val="28"/>
+        </w:rPr>
+        <w:t>Nhập phụ tùng</w:t>
+      </w:r>
+    </w:p>
+    <w:p>
+      <w:pPr>
+        <w:spacing w:after="0" w:line="360" w:lineRule="auto"/>
+        <w:rPr>
+          <w:rFonts w:ascii="Times New Roman" w:hAnsi="Times New Roman" w:cs="Times New Roman"/>
+          <w:b/>
+          <w:bCs/>
+          <w:sz w:val="28"/>
+          <w:szCs w:val="28"/>
+        </w:rPr>
+      </w:pPr>
+      <w:r>
+        <w:rPr>
+          <w:rFonts w:ascii="Times New Roman" w:hAnsi="Times New Roman" w:cs="Times New Roman"/>
+          <w:b/>
+          <w:bCs/>
+          <w:noProof/>
+          <w:sz w:val="28"/>
+          <w:szCs w:val="28"/>
+        </w:rPr>
+        <w:lastRenderedPageBreak/>
+        <w:drawing>
+          <wp:inline distT="0" distB="0" distL="0" distR="0" wp14:anchorId="3D48129D" wp14:editId="5D5600FA">
+            <wp:extent cx="6105525" cy="2870200"/>
+            <wp:effectExtent l="0" t="0" r="9525" b="6350"/>
+            <wp:docPr id="22" name="Picture 22"/>
+            <wp:cNvGraphicFramePr>
+              <a:graphicFrameLocks xmlns:a="http://schemas.openxmlformats.org/drawingml/2006/main" noChangeAspect="1"/>
+            </wp:cNvGraphicFramePr>
+            <a:graphic xmlns:a="http://schemas.openxmlformats.org/drawingml/2006/main">
+              <a:graphicData uri="http://schemas.openxmlformats.org/drawingml/2006/picture">
+                <pic:pic xmlns:pic="http://schemas.openxmlformats.org/drawingml/2006/picture">
+                  <pic:nvPicPr>
+                    <pic:cNvPr id="22" name="Picture 22"/>
+                    <pic:cNvPicPr/>
+                  </pic:nvPicPr>
+                  <pic:blipFill>
+                    <a:blip r:embed="rId37">
+                      <a:extLst>
+                        <a:ext uri="{28A0092B-C50C-407E-A947-70E740481C1C}">
+                          <a14:useLocalDpi xmlns:a14="http://schemas.microsoft.com/office/drawing/2010/main" val="0"/>
+                        </a:ext>
+                      </a:extLst>
+                    </a:blip>
+                    <a:stretch>
+                      <a:fillRect/>
+                    </a:stretch>
+                  </pic:blipFill>
+                  <pic:spPr>
+                    <a:xfrm>
+                      <a:off x="0" y="0"/>
+                      <a:ext cx="6105525" cy="2870200"/>
+                    </a:xfrm>
+                    <a:prstGeom prst="rect">
+                      <a:avLst/>
+                    </a:prstGeom>
+                  </pic:spPr>
+                </pic:pic>
+              </a:graphicData>
+            </a:graphic>
+          </wp:inline>
+        </w:drawing>
+      </w:r>
+    </w:p>
+    <w:p>
+      <w:pPr>
+        <w:pStyle w:val="ListParagraph"/>
+        <w:numPr>
+          <w:ilvl w:val="3"/>
+          <w:numId w:val="24"/>
+        </w:numPr>
+        <w:spacing w:after="0" w:line="360" w:lineRule="auto"/>
+        <w:ind w:left="426" w:hanging="426"/>
+        <w:rPr>
+          <w:rFonts w:ascii="Times New Roman" w:hAnsi="Times New Roman" w:cs="Times New Roman"/>
+          <w:b/>
+          <w:bCs/>
+          <w:sz w:val="28"/>
+          <w:szCs w:val="28"/>
+        </w:rPr>
+      </w:pPr>
+      <w:r>
+        <w:rPr>
+          <w:rFonts w:ascii="Times New Roman" w:hAnsi="Times New Roman" w:cs="Times New Roman"/>
+          <w:b/>
+          <w:bCs/>
+          <w:sz w:val="28"/>
+          <w:szCs w:val="28"/>
+        </w:rPr>
+        <w:t>Quản lý nhà cung cấp</w:t>
+      </w:r>
+    </w:p>
+    <w:p>
+      <w:pPr>
+        <w:pStyle w:val="ListParagraph"/>
+        <w:spacing w:after="0" w:line="360" w:lineRule="auto"/>
+        <w:ind w:left="426"/>
+        <w:rPr>
+          <w:rFonts w:ascii="Times New Roman" w:hAnsi="Times New Roman" w:cs="Times New Roman"/>
+          <w:b/>
+          <w:bCs/>
+          <w:sz w:val="28"/>
+          <w:szCs w:val="28"/>
+        </w:rPr>
+      </w:pPr>
+      <w:r>
+        <w:rPr>
+          <w:rFonts w:ascii="Times New Roman" w:hAnsi="Times New Roman" w:cs="Times New Roman"/>
+          <w:b/>
+          <w:bCs/>
+          <w:color w:val="7030A0"/>
+          <w:sz w:val="28"/>
+          <w:szCs w:val="28"/>
+        </w:rPr>
+        <w:t>Kiên + Phú</w:t>
+      </w:r>
+    </w:p>
+    <w:p>
+      <w:pPr>
+        <w:pStyle w:val="ListParagraph"/>
+        <w:numPr>
+          <w:ilvl w:val="3"/>
+          <w:numId w:val="24"/>
+        </w:numPr>
+        <w:spacing w:after="0" w:line="360" w:lineRule="auto"/>
+        <w:ind w:left="426" w:hanging="426"/>
+        <w:rPr>
+          <w:rFonts w:ascii="Times New Roman" w:hAnsi="Times New Roman" w:cs="Times New Roman"/>
+          <w:b/>
+          <w:bCs/>
+          <w:sz w:val="28"/>
+          <w:szCs w:val="28"/>
+        </w:rPr>
+      </w:pPr>
+      <w:r>
+        <w:rPr>
+          <w:rFonts w:ascii="Times New Roman" w:hAnsi="Times New Roman" w:cs="Times New Roman"/>
+          <w:b/>
+          <w:bCs/>
+          <w:sz w:val="28"/>
+          <w:szCs w:val="28"/>
+        </w:rPr>
+        <w:t>Tra cứu dịch vụ, phụ tùng</w:t>
+      </w:r>
+    </w:p>
+    <w:p>
+      <w:pPr>
+        <w:pStyle w:val="ListParagraph"/>
+        <w:spacing w:after="0" w:line="360" w:lineRule="auto"/>
+        <w:ind w:left="426"/>
+        <w:rPr>
+          <w:rFonts w:ascii="Times New Roman" w:hAnsi="Times New Roman" w:cs="Times New Roman"/>
+          <w:b/>
+          <w:bCs/>
+          <w:color w:val="FF0000"/>
+          <w:sz w:val="28"/>
+          <w:szCs w:val="28"/>
+        </w:rPr>
+      </w:pPr>
+      <w:r>
+        <w:rPr>
+          <w:rFonts w:ascii="Times New Roman" w:hAnsi="Times New Roman" w:cs="Times New Roman"/>
+          <w:b/>
+          <w:bCs/>
+          <w:color w:val="FF0000"/>
+          <w:sz w:val="28"/>
+          <w:szCs w:val="28"/>
+        </w:rPr>
+        <w:t>Huy</w:t>
+      </w:r>
+    </w:p>
+    <w:p>
+      <w:pPr>
+        <w:pStyle w:val="ListParagraph"/>
+        <w:numPr>
+          <w:ilvl w:val="3"/>
+          <w:numId w:val="24"/>
+        </w:numPr>
+        <w:spacing w:after="0" w:line="360" w:lineRule="auto"/>
+        <w:ind w:left="426" w:hanging="426"/>
+        <w:rPr>
+          <w:rFonts w:ascii="Times New Roman" w:hAnsi="Times New Roman" w:cs="Times New Roman"/>
+          <w:b/>
+          <w:bCs/>
+          <w:sz w:val="28"/>
+          <w:szCs w:val="28"/>
+        </w:rPr>
+      </w:pPr>
+      <w:r>
+        <w:rPr>
+          <w:rFonts w:ascii="Times New Roman" w:hAnsi="Times New Roman" w:cs="Times New Roman"/>
+          <w:b/>
+          <w:bCs/>
+          <w:sz w:val="28"/>
+          <w:szCs w:val="28"/>
+        </w:rPr>
+        <w:t>Đặt lịch hẹn</w:t>
+      </w:r>
+    </w:p>
+    <w:p>
+      <w:pPr>
+        <w:pStyle w:val="ListParagraph"/>
+        <w:spacing w:after="0" w:line="360" w:lineRule="auto"/>
+        <w:ind w:left="426"/>
+        <w:rPr>
+          <w:rFonts w:ascii="Times New Roman" w:hAnsi="Times New Roman" w:cs="Times New Roman"/>
+          <w:b/>
+          <w:bCs/>
+          <w:color w:val="FF0000"/>
+          <w:sz w:val="28"/>
+          <w:szCs w:val="28"/>
+        </w:rPr>
+      </w:pPr>
+      <w:r>
+        <w:rPr>
+          <w:rFonts w:ascii="Times New Roman" w:hAnsi="Times New Roman" w:cs="Times New Roman"/>
+          <w:b/>
+          <w:bCs/>
+          <w:color w:val="FF0000"/>
+          <w:sz w:val="28"/>
+          <w:szCs w:val="28"/>
+        </w:rPr>
+        <w:t>Huy</w:t>
+      </w:r>
+    </w:p>
+    <w:p>
+      <w:pPr>
+        <w:pStyle w:val="ListParagraph"/>
+        <w:numPr>
+          <w:ilvl w:val="3"/>
+          <w:numId w:val="24"/>
+        </w:numPr>
+        <w:spacing w:after="0" w:line="360" w:lineRule="auto"/>
+        <w:ind w:left="426" w:hanging="426"/>
+        <w:rPr>
+          <w:rFonts w:ascii="Times New Roman" w:hAnsi="Times New Roman" w:cs="Times New Roman"/>
+          <w:b/>
+          <w:bCs/>
+          <w:sz w:val="28"/>
+          <w:szCs w:val="28"/>
+        </w:rPr>
+      </w:pPr>
+      <w:r>
+        <w:rPr>
+          <w:rFonts w:ascii="Times New Roman" w:hAnsi="Times New Roman" w:cs="Times New Roman"/>
+          <w:b/>
+          <w:bCs/>
+          <w:sz w:val="28"/>
+          <w:szCs w:val="28"/>
+        </w:rPr>
+        <w:t>Kiểm tra đơn hàng</w:t>
+      </w:r>
+    </w:p>
+    <w:p>
+      <w:pPr>
+        <w:pStyle w:val="ListParagraph"/>
+        <w:spacing w:after="0" w:line="360" w:lineRule="auto"/>
+        <w:ind w:left="426"/>
+        <w:rPr>
+          <w:rFonts w:ascii="Times New Roman" w:hAnsi="Times New Roman" w:cs="Times New Roman"/>
+          <w:b/>
+          <w:bCs/>
+          <w:color w:val="FF0000"/>
+          <w:sz w:val="28"/>
+          <w:szCs w:val="28"/>
+        </w:rPr>
+      </w:pPr>
+      <w:r>
+        <w:rPr>
+          <w:rFonts w:ascii="Times New Roman" w:hAnsi="Times New Roman" w:cs="Times New Roman"/>
+          <w:b/>
+          <w:bCs/>
+          <w:color w:val="FF0000"/>
+          <w:sz w:val="28"/>
+          <w:szCs w:val="28"/>
+        </w:rPr>
+        <w:t>Huy</w:t>
+      </w:r>
+    </w:p>
+    <w:p>
+      <w:pPr>
+        <w:pStyle w:val="ListParagraph"/>
+        <w:numPr>
+          <w:ilvl w:val="0"/>
+          <w:numId w:val="24"/>
+        </w:numPr>
+        <w:spacing w:after="0" w:line="360" w:lineRule="auto"/>
+        <w:ind w:left="284" w:hanging="142"/>
+        <w:rPr>
+          <w:rFonts w:ascii="Times New Roman" w:hAnsi="Times New Roman" w:cs="Times New Roman"/>
+          <w:b/>
+          <w:bCs/>
+          <w:sz w:val="28"/>
+          <w:szCs w:val="28"/>
+        </w:rPr>
+      </w:pPr>
+      <w:r>
+        <w:rPr>
+          <w:rFonts w:ascii="Times New Roman" w:hAnsi="Times New Roman" w:cs="Times New Roman"/>
+          <w:b/>
+          <w:bCs/>
+          <w:sz w:val="28"/>
+          <w:szCs w:val="28"/>
+        </w:rPr>
+        <w:t>Scenario v2</w:t>
+      </w:r>
+    </w:p>
+    <w:p>
+      <w:pPr>
+        <w:pStyle w:val="ListParagraph"/>
+        <w:numPr>
+          <w:ilvl w:val="3"/>
+          <w:numId w:val="24"/>
+        </w:numPr>
+        <w:spacing w:after="0" w:line="360" w:lineRule="auto"/>
+        <w:ind w:left="426" w:hanging="426"/>
+        <w:rPr>
+          <w:rFonts w:ascii="Times New Roman" w:hAnsi="Times New Roman" w:cs="Times New Roman"/>
+          <w:b/>
+          <w:bCs/>
+          <w:sz w:val="28"/>
+          <w:szCs w:val="28"/>
+        </w:rPr>
+      </w:pPr>
+      <w:r>
+        <w:rPr>
+          <w:rFonts w:ascii="Times New Roman" w:hAnsi="Times New Roman" w:cs="Times New Roman"/>
+          <w:b/>
+          <w:bCs/>
+          <w:sz w:val="28"/>
+          <w:szCs w:val="28"/>
+        </w:rPr>
+        <w:t>Quản lý tài khoản nhân viên</w:t>
+      </w:r>
+    </w:p>
+    <w:p>
+      <w:pPr>
+        <w:pStyle w:val="ListParagraph"/>
+        <w:spacing w:after="0" w:line="360" w:lineRule="auto"/>
+        <w:ind w:left="426"/>
+        <w:rPr>
+          <w:rFonts w:ascii="Times New Roman" w:hAnsi="Times New Roman" w:cs="Times New Roman"/>
+          <w:b/>
+          <w:bCs/>
+          <w:color w:val="FF0000"/>
+          <w:sz w:val="28"/>
+          <w:szCs w:val="28"/>
+        </w:rPr>
+      </w:pPr>
+      <w:r>
+        <w:rPr>
+          <w:rFonts w:ascii="Times New Roman" w:hAnsi="Times New Roman" w:cs="Times New Roman"/>
+          <w:b/>
+          <w:bCs/>
+          <w:color w:val="FF0000"/>
+          <w:sz w:val="28"/>
+          <w:szCs w:val="28"/>
+        </w:rPr>
+        <w:t>Huy</w:t>
+      </w:r>
+    </w:p>
+    <w:p>
+      <w:pPr>
+        <w:pStyle w:val="ListParagraph"/>
+        <w:numPr>
+          <w:ilvl w:val="3"/>
+          <w:numId w:val="24"/>
+        </w:numPr>
+        <w:spacing w:after="0" w:line="360" w:lineRule="auto"/>
+        <w:ind w:left="426" w:hanging="426"/>
+        <w:rPr>
+          <w:rFonts w:ascii="Times New Roman" w:hAnsi="Times New Roman" w:cs="Times New Roman"/>
+          <w:b/>
+          <w:bCs/>
+          <w:sz w:val="28"/>
+          <w:szCs w:val="28"/>
+        </w:rPr>
+      </w:pPr>
+      <w:r>
+        <w:rPr>
+          <w:rFonts w:ascii="Times New Roman" w:hAnsi="Times New Roman" w:cs="Times New Roman"/>
+          <w:b/>
+          <w:bCs/>
+          <w:sz w:val="28"/>
+          <w:szCs w:val="28"/>
+        </w:rPr>
+        <w:t>Xem thống kê</w:t>
+      </w:r>
+    </w:p>
+    <w:p>
+      <w:pPr>
+        <w:pStyle w:val="ListParagraph"/>
+        <w:spacing w:after="0" w:line="360" w:lineRule="auto"/>
+        <w:ind w:left="426"/>
+        <w:rPr>
+          <w:rFonts w:ascii="Times New Roman" w:hAnsi="Times New Roman" w:cs="Times New Roman"/>
+          <w:b/>
+          <w:bCs/>
+          <w:color w:val="00B050"/>
+          <w:sz w:val="28"/>
+          <w:szCs w:val="28"/>
+        </w:rPr>
+      </w:pPr>
+      <w:r>
+        <w:rPr>
+          <w:rFonts w:ascii="Times New Roman" w:hAnsi="Times New Roman" w:cs="Times New Roman"/>
+          <w:b/>
+          <w:bCs/>
+          <w:color w:val="00B050"/>
+          <w:sz w:val="28"/>
+          <w:szCs w:val="28"/>
+        </w:rPr>
+        <w:t>Hiếu</w:t>
+      </w:r>
+    </w:p>
+    <w:p>
+      <w:pPr>
+        <w:pStyle w:val="ListParagraph"/>
+        <w:numPr>
+          <w:ilvl w:val="3"/>
+          <w:numId w:val="24"/>
+        </w:numPr>
+        <w:spacing w:after="0" w:line="360" w:lineRule="auto"/>
+        <w:ind w:left="426" w:hanging="426"/>
+        <w:rPr>
+          <w:rFonts w:ascii="Times New Roman" w:hAnsi="Times New Roman" w:cs="Times New Roman"/>
+          <w:b/>
+          <w:bCs/>
+          <w:sz w:val="28"/>
+          <w:szCs w:val="28"/>
+        </w:rPr>
+      </w:pPr>
+      <w:r>
+        <w:rPr>
+          <w:rFonts w:ascii="Times New Roman" w:hAnsi="Times New Roman" w:cs="Times New Roman"/>
+          <w:b/>
+          <w:bCs/>
+          <w:sz w:val="28"/>
+          <w:szCs w:val="28"/>
+        </w:rPr>
+        <w:t>Quản lý thông tin dịch vụ, phụ tùng</w:t>
+      </w:r>
+    </w:p>
+    <w:p>
+      <w:pPr>
+        <w:spacing w:after="0" w:line="360" w:lineRule="auto"/>
+        <w:ind w:firstLine="426"/>
+        <w:rPr>
+          <w:rFonts w:ascii="Times New Roman" w:hAnsi="Times New Roman" w:cs="Times New Roman"/>
+          <w:b/>
+          <w:bCs/>
+          <w:color w:val="00B050"/>
+          <w:sz w:val="28"/>
+          <w:szCs w:val="28"/>
+        </w:rPr>
+      </w:pPr>
+      <w:r>
+        <w:rPr>
+          <w:rFonts w:ascii="Times New Roman" w:hAnsi="Times New Roman" w:cs="Times New Roman"/>
+          <w:b/>
+          <w:bCs/>
+          <w:color w:val="00B050"/>
+          <w:sz w:val="28"/>
+          <w:szCs w:val="28"/>
+        </w:rPr>
+        <w:t>Hiếu</w:t>
+      </w:r>
+    </w:p>
+    <w:p>
+      <w:pPr>
+        <w:pStyle w:val="ListParagraph"/>
+        <w:numPr>
+          <w:ilvl w:val="3"/>
+          <w:numId w:val="24"/>
+        </w:numPr>
+        <w:spacing w:after="0" w:line="360" w:lineRule="auto"/>
+        <w:ind w:left="426" w:hanging="426"/>
+        <w:rPr>
+          <w:rFonts w:ascii="Times New Roman" w:hAnsi="Times New Roman" w:cs="Times New Roman"/>
+          <w:b/>
+          <w:bCs/>
+          <w:sz w:val="28"/>
+          <w:szCs w:val="28"/>
+        </w:rPr>
+      </w:pPr>
+      <w:r>
+        <w:rPr>
+          <w:rFonts w:ascii="Times New Roman" w:hAnsi="Times New Roman" w:cs="Times New Roman"/>
+          <w:b/>
+          <w:bCs/>
+          <w:sz w:val="28"/>
+          <w:szCs w:val="28"/>
+        </w:rPr>
+        <w:t>Quản lý nhân viên kỹ thuật</w:t>
+      </w:r>
+    </w:p>
+    <w:p>
+      <w:pPr>
+        <w:pStyle w:val="ListParagraph"/>
+        <w:spacing w:after="0" w:line="360" w:lineRule="auto"/>
+        <w:ind w:left="426"/>
+        <w:rPr>
+          <w:rFonts w:ascii="Times New Roman" w:hAnsi="Times New Roman" w:cs="Times New Roman"/>
+          <w:b/>
+          <w:bCs/>
+          <w:color w:val="00B050"/>
+          <w:sz w:val="28"/>
+          <w:szCs w:val="28"/>
+        </w:rPr>
+      </w:pPr>
+      <w:r>
+        <w:rPr>
+          <w:rFonts w:ascii="Times New Roman" w:hAnsi="Times New Roman" w:cs="Times New Roman"/>
+          <w:b/>
+          <w:bCs/>
+          <w:color w:val="00B050"/>
+          <w:sz w:val="28"/>
+          <w:szCs w:val="28"/>
+        </w:rPr>
+        <w:t>Hiếu</w:t>
+      </w:r>
+    </w:p>
+    <w:p>
+      <w:pPr>
+        <w:pStyle w:val="ListParagraph"/>
+        <w:numPr>
+          <w:ilvl w:val="3"/>
+          <w:numId w:val="24"/>
+        </w:numPr>
+        <w:spacing w:after="0" w:line="360" w:lineRule="auto"/>
+        <w:ind w:left="426" w:hanging="426"/>
+        <w:rPr>
+          <w:rFonts w:ascii="Times New Roman" w:hAnsi="Times New Roman" w:cs="Times New Roman"/>
+          <w:b/>
+          <w:bCs/>
+          <w:sz w:val="28"/>
+          <w:szCs w:val="28"/>
+        </w:rPr>
+      </w:pPr>
+      <w:r>
+        <w:rPr>
+          <w:rFonts w:ascii="Times New Roman" w:hAnsi="Times New Roman" w:cs="Times New Roman"/>
+          <w:b/>
+          <w:bCs/>
+          <w:sz w:val="28"/>
+          <w:szCs w:val="28"/>
+        </w:rPr>
+        <w:t>Quản lý thông tin khách hàng</w:t>
+      </w:r>
+    </w:p>
+    <w:p>
+      <w:pPr>
+        <w:pStyle w:val="ListParagraph"/>
+        <w:spacing w:after="0" w:line="360" w:lineRule="auto"/>
+        <w:ind w:left="426"/>
+        <w:rPr>
+          <w:rFonts w:ascii="Times New Roman" w:hAnsi="Times New Roman" w:cs="Times New Roman"/>
+          <w:b/>
+          <w:bCs/>
+          <w:color w:val="7030A0"/>
+          <w:sz w:val="28"/>
+          <w:szCs w:val="28"/>
+        </w:rPr>
+      </w:pPr>
+      <w:r>
+        <w:rPr>
+          <w:rFonts w:ascii="Times New Roman" w:hAnsi="Times New Roman" w:cs="Times New Roman"/>
+          <w:b/>
+          <w:bCs/>
+          <w:color w:val="7030A0"/>
+          <w:sz w:val="28"/>
+          <w:szCs w:val="28"/>
+        </w:rPr>
+        <w:t>Kiên + Phú</w:t>
+      </w:r>
+    </w:p>
+    <w:p>
+      <w:pPr>
+        <w:pStyle w:val="ListParagraph"/>
+        <w:numPr>
+          <w:ilvl w:val="3"/>
+          <w:numId w:val="24"/>
+        </w:numPr>
+        <w:spacing w:after="0" w:line="360" w:lineRule="auto"/>
+        <w:ind w:left="426" w:hanging="426"/>
+        <w:rPr>
+          <w:rFonts w:ascii="Times New Roman" w:hAnsi="Times New Roman" w:cs="Times New Roman"/>
+          <w:b/>
+          <w:bCs/>
+          <w:sz w:val="28"/>
+          <w:szCs w:val="28"/>
+        </w:rPr>
+      </w:pPr>
+      <w:r>
+        <w:rPr>
+          <w:rFonts w:ascii="Times New Roman" w:hAnsi="Times New Roman" w:cs="Times New Roman"/>
+          <w:b/>
+          <w:bCs/>
+          <w:sz w:val="28"/>
+          <w:szCs w:val="28"/>
+        </w:rPr>
+        <w:lastRenderedPageBreak/>
+        <w:t>Quản lý lịch hẹn</w:t>
+      </w:r>
+    </w:p>
+    <w:p>
+      <w:pPr>
+        <w:pStyle w:val="ListParagraph"/>
+        <w:spacing w:after="0" w:line="360" w:lineRule="auto"/>
+        <w:ind w:left="426"/>
+        <w:rPr>
+          <w:rFonts w:ascii="Times New Roman" w:hAnsi="Times New Roman" w:cs="Times New Roman"/>
+          <w:b/>
+          <w:bCs/>
+          <w:sz w:val="28"/>
+          <w:szCs w:val="28"/>
+        </w:rPr>
+      </w:pPr>
+      <w:r>
+        <w:rPr>
+          <w:rFonts w:ascii="Times New Roman" w:hAnsi="Times New Roman" w:cs="Times New Roman"/>
+          <w:b/>
+          <w:bCs/>
+          <w:color w:val="7030A0"/>
+          <w:sz w:val="28"/>
+          <w:szCs w:val="28"/>
+        </w:rPr>
+        <w:t>Kiên + Phú</w:t>
+      </w:r>
+    </w:p>
+    <w:p>
+      <w:pPr>
+        <w:pStyle w:val="ListParagraph"/>
+        <w:numPr>
+          <w:ilvl w:val="3"/>
+          <w:numId w:val="24"/>
+        </w:numPr>
+        <w:spacing w:after="0" w:line="360" w:lineRule="auto"/>
+        <w:ind w:left="426" w:hanging="426"/>
+        <w:rPr>
+          <w:rFonts w:ascii="Times New Roman" w:hAnsi="Times New Roman" w:cs="Times New Roman"/>
+          <w:b/>
+          <w:bCs/>
+          <w:sz w:val="28"/>
+          <w:szCs w:val="28"/>
+        </w:rPr>
+      </w:pPr>
+      <w:r>
+        <w:rPr>
+          <w:rFonts w:ascii="Times New Roman" w:hAnsi="Times New Roman" w:cs="Times New Roman"/>
+          <w:b/>
+          <w:bCs/>
+          <w:sz w:val="28"/>
+          <w:szCs w:val="28"/>
+        </w:rPr>
+        <w:t>Nhận xe</w:t>
+      </w:r>
+    </w:p>
+    <w:p>
+      <w:pPr>
+        <w:pStyle w:val="ListParagraph"/>
+        <w:spacing w:after="0" w:line="360" w:lineRule="auto"/>
+        <w:ind w:left="426"/>
+        <w:rPr>
+          <w:rFonts w:ascii="Times New Roman" w:hAnsi="Times New Roman" w:cs="Times New Roman"/>
+          <w:b/>
+          <w:bCs/>
+          <w:sz w:val="28"/>
+          <w:szCs w:val="28"/>
+        </w:rPr>
+      </w:pPr>
+      <w:r>
+        <w:rPr>
+          <w:rFonts w:ascii="Times New Roman" w:hAnsi="Times New Roman" w:cs="Times New Roman"/>
+          <w:b/>
+          <w:bCs/>
+          <w:color w:val="7030A0"/>
+          <w:sz w:val="28"/>
+          <w:szCs w:val="28"/>
+        </w:rPr>
+        <w:t>Kiên + Phú</w:t>
+      </w:r>
+    </w:p>
+    <w:p>
+      <w:pPr>
+        <w:pStyle w:val="ListParagraph"/>
+        <w:numPr>
+          <w:ilvl w:val="3"/>
+          <w:numId w:val="24"/>
+        </w:numPr>
+        <w:spacing w:after="0" w:line="360" w:lineRule="auto"/>
+        <w:ind w:left="426" w:hanging="426"/>
+        <w:rPr>
+          <w:rFonts w:ascii="Times New Roman" w:hAnsi="Times New Roman" w:cs="Times New Roman"/>
+          <w:b/>
+          <w:bCs/>
+          <w:sz w:val="28"/>
+          <w:szCs w:val="28"/>
+        </w:rPr>
+      </w:pPr>
+      <w:r>
+        <w:rPr>
+          <w:rFonts w:ascii="Times New Roman" w:hAnsi="Times New Roman" w:cs="Times New Roman"/>
+          <w:b/>
+          <w:bCs/>
+          <w:sz w:val="28"/>
+          <w:szCs w:val="28"/>
+        </w:rPr>
+        <w:t>Thanh toán</w:t>
+      </w:r>
+    </w:p>
+    <w:p>
+      <w:pPr>
+        <w:pStyle w:val="ListParagraph"/>
+        <w:spacing w:after="0" w:line="360" w:lineRule="auto"/>
+        <w:ind w:left="426"/>
+        <w:rPr>
+          <w:rFonts w:ascii="Times New Roman" w:hAnsi="Times New Roman" w:cs="Times New Roman"/>
+          <w:b/>
+          <w:bCs/>
+          <w:sz w:val="28"/>
+          <w:szCs w:val="28"/>
+        </w:rPr>
+      </w:pPr>
+      <w:r>
+        <w:rPr>
+          <w:rFonts w:ascii="Times New Roman" w:hAnsi="Times New Roman" w:cs="Times New Roman"/>
+          <w:b/>
+          <w:bCs/>
+          <w:color w:val="7030A0"/>
+          <w:sz w:val="28"/>
+          <w:szCs w:val="28"/>
+        </w:rPr>
+        <w:t>Kiên + Phú</w:t>
+      </w:r>
+    </w:p>
+    <w:p>
+      <w:pPr>
+        <w:pStyle w:val="ListParagraph"/>
+        <w:numPr>
+          <w:ilvl w:val="3"/>
+          <w:numId w:val="24"/>
+        </w:numPr>
+        <w:spacing w:after="0" w:line="360" w:lineRule="auto"/>
+        <w:ind w:left="426" w:hanging="426"/>
+        <w:rPr>
+          <w:rFonts w:ascii="Times New Roman" w:hAnsi="Times New Roman" w:cs="Times New Roman"/>
+          <w:b/>
+          <w:bCs/>
+          <w:sz w:val="28"/>
+          <w:szCs w:val="28"/>
+        </w:rPr>
+      </w:pPr>
+      <w:r>
+        <w:rPr>
+          <w:rFonts w:ascii="Times New Roman" w:hAnsi="Times New Roman" w:cs="Times New Roman"/>
+          <w:b/>
+          <w:bCs/>
+          <w:sz w:val="28"/>
+          <w:szCs w:val="28"/>
+        </w:rPr>
+        <w:t>Nhập phụ tùng</w:t>
+      </w:r>
+    </w:p>
+    <w:p>
+      <w:pPr>
+        <w:pStyle w:val="ListParagraph"/>
+        <w:spacing w:after="0" w:line="360" w:lineRule="auto"/>
+        <w:ind w:left="426"/>
+        <w:rPr>
+          <w:rFonts w:ascii="Times New Roman" w:hAnsi="Times New Roman" w:cs="Times New Roman"/>
+          <w:b/>
+          <w:bCs/>
+          <w:color w:val="7030A0"/>
+          <w:sz w:val="28"/>
+          <w:szCs w:val="28"/>
+        </w:rPr>
+      </w:pPr>
+      <w:r>
+        <w:rPr>
+          <w:rFonts w:ascii="Times New Roman" w:hAnsi="Times New Roman" w:cs="Times New Roman"/>
+          <w:b/>
+          <w:bCs/>
+          <w:color w:val="7030A0"/>
+          <w:sz w:val="28"/>
+          <w:szCs w:val="28"/>
+        </w:rPr>
+        <w:t>Kiên + Phú</w:t>
+      </w:r>
+    </w:p>
+    <w:p>
+      <w:pPr>
+        <w:pStyle w:val="ListParagraph"/>
+        <w:numPr>
+          <w:ilvl w:val="3"/>
+          <w:numId w:val="24"/>
+        </w:numPr>
+        <w:spacing w:after="0" w:line="360" w:lineRule="auto"/>
+        <w:ind w:left="426" w:hanging="426"/>
+        <w:rPr>
+          <w:rFonts w:ascii="Times New Roman" w:hAnsi="Times New Roman" w:cs="Times New Roman"/>
+          <w:b/>
+          <w:bCs/>
+          <w:sz w:val="28"/>
+          <w:szCs w:val="28"/>
+        </w:rPr>
+      </w:pPr>
+      <w:r>
+        <w:rPr>
+          <w:rFonts w:ascii="Times New Roman" w:hAnsi="Times New Roman" w:cs="Times New Roman"/>
+          <w:b/>
+          <w:bCs/>
+          <w:sz w:val="28"/>
+          <w:szCs w:val="28"/>
+        </w:rPr>
+        <w:t>Quản lý nhà cung cấp</w:t>
+      </w:r>
+    </w:p>
+    <w:p>
+      <w:pPr>
+        <w:pStyle w:val="ListParagraph"/>
+        <w:spacing w:after="0" w:line="360" w:lineRule="auto"/>
+        <w:ind w:left="426"/>
+        <w:rPr>
+          <w:rFonts w:ascii="Times New Roman" w:hAnsi="Times New Roman" w:cs="Times New Roman"/>
+          <w:b/>
+          <w:bCs/>
+          <w:sz w:val="28"/>
+          <w:szCs w:val="28"/>
+        </w:rPr>
+      </w:pPr>
+      <w:r>
+        <w:rPr>
+          <w:rFonts w:ascii="Times New Roman" w:hAnsi="Times New Roman" w:cs="Times New Roman"/>
+          <w:b/>
+          <w:bCs/>
+          <w:color w:val="7030A0"/>
+          <w:sz w:val="28"/>
+          <w:szCs w:val="28"/>
+        </w:rPr>
+        <w:t>Kiên + Phú</w:t>
+      </w:r>
+    </w:p>
+    <w:p>
+      <w:pPr>
+        <w:pStyle w:val="ListParagraph"/>
+        <w:numPr>
+          <w:ilvl w:val="3"/>
+          <w:numId w:val="24"/>
+        </w:numPr>
+        <w:spacing w:after="0" w:line="360" w:lineRule="auto"/>
+        <w:ind w:left="426" w:hanging="426"/>
+        <w:rPr>
+          <w:rFonts w:ascii="Times New Roman" w:hAnsi="Times New Roman" w:cs="Times New Roman"/>
+          <w:b/>
+          <w:bCs/>
+          <w:sz w:val="28"/>
+          <w:szCs w:val="28"/>
+        </w:rPr>
+      </w:pPr>
+      <w:r>
+        <w:rPr>
+          <w:rFonts w:ascii="Times New Roman" w:hAnsi="Times New Roman" w:cs="Times New Roman"/>
+          <w:b/>
+          <w:bCs/>
+          <w:sz w:val="28"/>
+          <w:szCs w:val="28"/>
+        </w:rPr>
+        <w:t>Tra cứu dịch vụ, phụ tùng</w:t>
+      </w:r>
+    </w:p>
+    <w:p>
+      <w:pPr>
+        <w:pStyle w:val="ListParagraph"/>
+        <w:spacing w:after="0" w:line="360" w:lineRule="auto"/>
+        <w:ind w:left="426"/>
+        <w:rPr>
+          <w:rFonts w:ascii="Times New Roman" w:hAnsi="Times New Roman" w:cs="Times New Roman"/>
+          <w:b/>
+          <w:bCs/>
+          <w:color w:val="FF0000"/>
+          <w:sz w:val="28"/>
+          <w:szCs w:val="28"/>
+        </w:rPr>
+      </w:pPr>
+      <w:r>
+        <w:rPr>
+          <w:rFonts w:ascii="Times New Roman" w:hAnsi="Times New Roman" w:cs="Times New Roman"/>
+          <w:b/>
+          <w:bCs/>
+          <w:color w:val="FF0000"/>
+          <w:sz w:val="28"/>
+          <w:szCs w:val="28"/>
+        </w:rPr>
+        <w:t>Huy</w:t>
+      </w:r>
+    </w:p>
+    <w:p>
+      <w:pPr>
+        <w:pStyle w:val="ListParagraph"/>
+        <w:numPr>
+          <w:ilvl w:val="3"/>
+          <w:numId w:val="24"/>
+        </w:numPr>
+        <w:spacing w:after="0" w:line="360" w:lineRule="auto"/>
+        <w:ind w:left="426" w:hanging="426"/>
+        <w:rPr>
+          <w:rFonts w:ascii="Times New Roman" w:hAnsi="Times New Roman" w:cs="Times New Roman"/>
+          <w:b/>
+          <w:bCs/>
+          <w:sz w:val="28"/>
+          <w:szCs w:val="28"/>
+        </w:rPr>
+      </w:pPr>
+      <w:r>
+        <w:rPr>
+          <w:rFonts w:ascii="Times New Roman" w:hAnsi="Times New Roman" w:cs="Times New Roman"/>
+          <w:b/>
+          <w:bCs/>
+          <w:sz w:val="28"/>
+          <w:szCs w:val="28"/>
+        </w:rPr>
+        <w:t>Đặt lịch hẹn</w:t>
+      </w:r>
+    </w:p>
+    <w:p>
+      <w:pPr>
+        <w:pStyle w:val="ListParagraph"/>
+        <w:spacing w:after="0" w:line="360" w:lineRule="auto"/>
+        <w:ind w:left="426"/>
+        <w:rPr>
+          <w:rFonts w:ascii="Times New Roman" w:hAnsi="Times New Roman" w:cs="Times New Roman"/>
+          <w:b/>
+          <w:bCs/>
+          <w:color w:val="FF0000"/>
+          <w:sz w:val="28"/>
+          <w:szCs w:val="28"/>
+        </w:rPr>
+      </w:pPr>
+      <w:r>
+        <w:rPr>
+          <w:rFonts w:ascii="Times New Roman" w:hAnsi="Times New Roman" w:cs="Times New Roman"/>
+          <w:b/>
+          <w:bCs/>
+          <w:color w:val="FF0000"/>
+          <w:sz w:val="28"/>
+          <w:szCs w:val="28"/>
+        </w:rPr>
+        <w:t>Huy</w:t>
+      </w:r>
+    </w:p>
+    <w:p>
+      <w:pPr>
+        <w:pStyle w:val="ListParagraph"/>
+        <w:numPr>
+          <w:ilvl w:val="3"/>
+          <w:numId w:val="24"/>
+        </w:numPr>
+        <w:spacing w:after="0" w:line="360" w:lineRule="auto"/>
+        <w:ind w:left="426" w:hanging="426"/>
+        <w:rPr>
+          <w:rFonts w:ascii="Times New Roman" w:hAnsi="Times New Roman" w:cs="Times New Roman"/>
+          <w:b/>
+          <w:bCs/>
+          <w:sz w:val="28"/>
+          <w:szCs w:val="28"/>
+        </w:rPr>
+      </w:pPr>
+      <w:r>
+        <w:rPr>
+          <w:rFonts w:ascii="Times New Roman" w:hAnsi="Times New Roman" w:cs="Times New Roman"/>
+          <w:b/>
+          <w:bCs/>
+          <w:sz w:val="28"/>
+          <w:szCs w:val="28"/>
+        </w:rPr>
+        <w:t>Kiểm tra đơn hàng</w:t>
+      </w:r>
+    </w:p>
+    <w:p>
+      <w:pPr>
+        <w:pStyle w:val="ListParagraph"/>
+        <w:spacing w:after="0" w:line="360" w:lineRule="auto"/>
+        <w:ind w:left="426"/>
+        <w:rPr>
+          <w:rFonts w:ascii="Times New Roman" w:hAnsi="Times New Roman" w:cs="Times New Roman"/>
+          <w:b/>
+          <w:bCs/>
+          <w:color w:val="FF0000"/>
+          <w:sz w:val="28"/>
+          <w:szCs w:val="28"/>
+        </w:rPr>
+      </w:pPr>
+      <w:r>
+        <w:rPr>
+          <w:rFonts w:ascii="Times New Roman" w:hAnsi="Times New Roman" w:cs="Times New Roman"/>
+          <w:b/>
+          <w:bCs/>
+          <w:color w:val="FF0000"/>
+          <w:sz w:val="28"/>
+          <w:szCs w:val="28"/>
+        </w:rPr>
+        <w:t>Huy</w:t>
+      </w:r>
+    </w:p>
+    <w:p>
+      <w:pPr>
+        <w:pStyle w:val="ListParagraph"/>
+        <w:numPr>
+          <w:ilvl w:val="0"/>
+          <w:numId w:val="24"/>
+        </w:numPr>
+        <w:spacing w:after="0" w:line="360" w:lineRule="auto"/>
+        <w:ind w:left="284" w:hanging="142"/>
+        <w:rPr>
+          <w:rFonts w:ascii="Times New Roman" w:hAnsi="Times New Roman" w:cs="Times New Roman"/>
+          <w:b/>
+          <w:bCs/>
+          <w:sz w:val="28"/>
+          <w:szCs w:val="28"/>
+        </w:rPr>
+      </w:pPr>
+      <w:r>
+        <w:rPr>
+          <w:rFonts w:ascii="Times New Roman" w:hAnsi="Times New Roman" w:cs="Times New Roman"/>
+          <w:b/>
+          <w:bCs/>
+          <w:sz w:val="28"/>
+          <w:szCs w:val="28"/>
+        </w:rPr>
+        <w:t>Biểu đồ giao tiếp</w:t>
+      </w:r>
+    </w:p>
+    <w:p>
+      <w:pPr>
+        <w:pStyle w:val="ListParagraph"/>
+        <w:numPr>
+          <w:ilvl w:val="3"/>
+          <w:numId w:val="24"/>
+        </w:numPr>
+        <w:spacing w:after="0" w:line="360" w:lineRule="auto"/>
+        <w:ind w:left="426" w:hanging="426"/>
+        <w:rPr>
+          <w:rFonts w:ascii="Times New Roman" w:hAnsi="Times New Roman" w:cs="Times New Roman"/>
+          <w:b/>
+          <w:bCs/>
+          <w:sz w:val="28"/>
+          <w:szCs w:val="28"/>
+        </w:rPr>
+      </w:pPr>
+      <w:r>
+        <w:rPr>
+          <w:rFonts w:ascii="Times New Roman" w:hAnsi="Times New Roman" w:cs="Times New Roman"/>
+          <w:b/>
+          <w:bCs/>
+          <w:sz w:val="28"/>
+          <w:szCs w:val="28"/>
+        </w:rPr>
+        <w:t>Quản lý tài khoản nhân viên</w:t>
+      </w:r>
+    </w:p>
+    <w:p>
+      <w:pPr>
+        <w:pStyle w:val="ListParagraph"/>
+        <w:spacing w:after="0" w:line="360" w:lineRule="auto"/>
+        <w:ind w:left="426"/>
+        <w:rPr>
+          <w:rFonts w:ascii="Times New Roman" w:hAnsi="Times New Roman" w:cs="Times New Roman"/>
+          <w:b/>
+          <w:bCs/>
+          <w:color w:val="FF0000"/>
+          <w:sz w:val="28"/>
+          <w:szCs w:val="28"/>
+        </w:rPr>
+      </w:pPr>
+      <w:r>
+        <w:rPr>
+          <w:rFonts w:ascii="Times New Roman" w:hAnsi="Times New Roman" w:cs="Times New Roman"/>
+          <w:b/>
+          <w:bCs/>
+          <w:color w:val="FF0000"/>
+          <w:sz w:val="28"/>
+          <w:szCs w:val="28"/>
+        </w:rPr>
+        <w:t>Huy</w:t>
+      </w:r>
+    </w:p>
+    <w:p>
+      <w:pPr>
+        <w:pStyle w:val="ListParagraph"/>
+        <w:numPr>
+          <w:ilvl w:val="3"/>
+          <w:numId w:val="24"/>
+        </w:numPr>
+        <w:spacing w:after="0" w:line="360" w:lineRule="auto"/>
+        <w:ind w:left="426" w:hanging="426"/>
+        <w:rPr>
+          <w:rFonts w:ascii="Times New Roman" w:hAnsi="Times New Roman" w:cs="Times New Roman"/>
+          <w:b/>
+          <w:bCs/>
+          <w:sz w:val="28"/>
+          <w:szCs w:val="28"/>
+        </w:rPr>
+      </w:pPr>
+      <w:r>
+        <w:rPr>
+          <w:rFonts w:ascii="Times New Roman" w:hAnsi="Times New Roman" w:cs="Times New Roman"/>
+          <w:b/>
+          <w:bCs/>
+          <w:sz w:val="28"/>
+          <w:szCs w:val="28"/>
+        </w:rPr>
+        <w:t>Xem thống kê</w:t>
+      </w:r>
+    </w:p>
+    <w:p>
+      <w:pPr>
+        <w:pStyle w:val="ListParagraph"/>
+        <w:spacing w:after="0" w:line="360" w:lineRule="auto"/>
+        <w:ind w:left="426"/>
+        <w:rPr>
+          <w:rFonts w:ascii="Times New Roman" w:hAnsi="Times New Roman" w:cs="Times New Roman"/>
+          <w:b/>
+          <w:bCs/>
+          <w:color w:val="00B050"/>
+          <w:sz w:val="28"/>
+          <w:szCs w:val="28"/>
+        </w:rPr>
+      </w:pPr>
+      <w:r>
+        <w:rPr>
+          <w:rFonts w:ascii="Times New Roman" w:hAnsi="Times New Roman" w:cs="Times New Roman"/>
+          <w:b/>
+          <w:bCs/>
+          <w:color w:val="00B050"/>
+          <w:sz w:val="28"/>
+          <w:szCs w:val="28"/>
+        </w:rPr>
+        <w:t>Hiếu</w:t>
+      </w:r>
+    </w:p>
+    <w:p>
+      <w:pPr>
+        <w:pStyle w:val="ListParagraph"/>
+        <w:numPr>
+          <w:ilvl w:val="3"/>
+          <w:numId w:val="24"/>
+        </w:numPr>
+        <w:spacing w:after="0" w:line="360" w:lineRule="auto"/>
+        <w:ind w:left="426" w:hanging="426"/>
+        <w:rPr>
+          <w:rFonts w:ascii="Times New Roman" w:hAnsi="Times New Roman" w:cs="Times New Roman"/>
+          <w:b/>
+          <w:bCs/>
+          <w:sz w:val="28"/>
+          <w:szCs w:val="28"/>
+        </w:rPr>
+      </w:pPr>
+      <w:r>
+        <w:rPr>
+          <w:rFonts w:ascii="Times New Roman" w:hAnsi="Times New Roman" w:cs="Times New Roman"/>
+          <w:b/>
+          <w:bCs/>
+          <w:sz w:val="28"/>
+          <w:szCs w:val="28"/>
+        </w:rPr>
+        <w:t>Quản lý thông tin dịch vụ, phụ tùng</w:t>
+      </w:r>
+    </w:p>
+    <w:p>
+      <w:pPr>
+        <w:spacing w:after="0" w:line="360" w:lineRule="auto"/>
+        <w:ind w:firstLine="426"/>
+        <w:rPr>
+          <w:rFonts w:ascii="Times New Roman" w:hAnsi="Times New Roman" w:cs="Times New Roman"/>
+          <w:b/>
+          <w:bCs/>
+          <w:color w:val="00B050"/>
+          <w:sz w:val="28"/>
+          <w:szCs w:val="28"/>
+        </w:rPr>
+      </w:pPr>
+      <w:r>
+        <w:rPr>
+          <w:rFonts w:ascii="Times New Roman" w:hAnsi="Times New Roman" w:cs="Times New Roman"/>
+          <w:b/>
+          <w:bCs/>
+          <w:color w:val="00B050"/>
+          <w:sz w:val="28"/>
+          <w:szCs w:val="28"/>
+        </w:rPr>
+        <w:t>Hiếu</w:t>
+      </w:r>
+    </w:p>
+    <w:p>
+      <w:pPr>
+        <w:pStyle w:val="ListParagraph"/>
+        <w:numPr>
+          <w:ilvl w:val="3"/>
+          <w:numId w:val="24"/>
+        </w:numPr>
+        <w:spacing w:after="0" w:line="360" w:lineRule="auto"/>
+        <w:ind w:left="426" w:hanging="426"/>
+        <w:rPr>
+          <w:rFonts w:ascii="Times New Roman" w:hAnsi="Times New Roman" w:cs="Times New Roman"/>
+          <w:b/>
+          <w:bCs/>
+          <w:sz w:val="28"/>
+          <w:szCs w:val="28"/>
+        </w:rPr>
+      </w:pPr>
+      <w:r>
+        <w:rPr>
+          <w:rFonts w:ascii="Times New Roman" w:hAnsi="Times New Roman" w:cs="Times New Roman"/>
+          <w:b/>
+          <w:bCs/>
+          <w:sz w:val="28"/>
+          <w:szCs w:val="28"/>
+        </w:rPr>
+        <w:t>Quản lý nhân viên kỹ thuật</w:t>
+      </w:r>
+    </w:p>
+    <w:p>
+      <w:pPr>
+        <w:pStyle w:val="ListParagraph"/>
+        <w:spacing w:after="0" w:line="360" w:lineRule="auto"/>
+        <w:ind w:left="426"/>
+        <w:rPr>
+          <w:rFonts w:ascii="Times New Roman" w:hAnsi="Times New Roman" w:cs="Times New Roman"/>
+          <w:b/>
+          <w:bCs/>
+          <w:color w:val="00B050"/>
+          <w:sz w:val="28"/>
+          <w:szCs w:val="28"/>
+        </w:rPr>
+      </w:pPr>
+      <w:r>
+        <w:rPr>
+          <w:rFonts w:ascii="Times New Roman" w:hAnsi="Times New Roman" w:cs="Times New Roman"/>
+          <w:b/>
+          <w:bCs/>
+          <w:color w:val="00B050"/>
+          <w:sz w:val="28"/>
+          <w:szCs w:val="28"/>
+        </w:rPr>
+        <w:t>Hiếu</w:t>
+      </w:r>
+    </w:p>
+    <w:p>
+      <w:pPr>
+        <w:pStyle w:val="ListParagraph"/>
+        <w:numPr>
+          <w:ilvl w:val="3"/>
+          <w:numId w:val="24"/>
+        </w:numPr>
+        <w:spacing w:after="0" w:line="360" w:lineRule="auto"/>
+        <w:ind w:left="426" w:hanging="426"/>
+        <w:rPr>
+          <w:rFonts w:ascii="Times New Roman" w:hAnsi="Times New Roman" w:cs="Times New Roman"/>
+          <w:b/>
+          <w:bCs/>
+          <w:sz w:val="28"/>
+          <w:szCs w:val="28"/>
+        </w:rPr>
+      </w:pPr>
+      <w:r>
+        <w:rPr>
+          <w:rFonts w:ascii="Times New Roman" w:hAnsi="Times New Roman" w:cs="Times New Roman"/>
+          <w:b/>
+          <w:bCs/>
+          <w:sz w:val="28"/>
+          <w:szCs w:val="28"/>
+        </w:rPr>
+        <w:t>Quản lý thông tin khách hàng</w:t>
+      </w:r>
+    </w:p>
+    <w:p>
+      <w:pPr>
+        <w:pStyle w:val="ListParagraph"/>
+        <w:spacing w:after="0" w:line="360" w:lineRule="auto"/>
+        <w:ind w:left="426"/>
+        <w:rPr>
+          <w:rFonts w:ascii="Times New Roman" w:hAnsi="Times New Roman" w:cs="Times New Roman"/>
+          <w:b/>
+          <w:bCs/>
+          <w:color w:val="7030A0"/>
+          <w:sz w:val="28"/>
+          <w:szCs w:val="28"/>
+        </w:rPr>
+      </w:pPr>
+      <w:r>
+        <w:rPr>
+          <w:rFonts w:ascii="Times New Roman" w:hAnsi="Times New Roman" w:cs="Times New Roman"/>
+          <w:b/>
+          <w:bCs/>
+          <w:color w:val="7030A0"/>
+          <w:sz w:val="28"/>
+          <w:szCs w:val="28"/>
+        </w:rPr>
+        <w:t>Kiên + Phú</w:t>
+      </w:r>
+    </w:p>
+    <w:p>
+      <w:pPr>
+        <w:pStyle w:val="ListParagraph"/>
+        <w:numPr>
+          <w:ilvl w:val="3"/>
+          <w:numId w:val="24"/>
+        </w:numPr>
+        <w:spacing w:after="0" w:line="360" w:lineRule="auto"/>
+        <w:ind w:left="426" w:hanging="426"/>
+        <w:rPr>
+          <w:rFonts w:ascii="Times New Roman" w:hAnsi="Times New Roman" w:cs="Times New Roman"/>
+          <w:b/>
+          <w:bCs/>
+          <w:sz w:val="28"/>
+          <w:szCs w:val="28"/>
+        </w:rPr>
+      </w:pPr>
+      <w:r>
+        <w:rPr>
+          <w:rFonts w:ascii="Times New Roman" w:hAnsi="Times New Roman" w:cs="Times New Roman"/>
+          <w:b/>
+          <w:bCs/>
+          <w:sz w:val="28"/>
+          <w:szCs w:val="28"/>
+        </w:rPr>
+        <w:t>Quản lý lịch hẹn</w:t>
+      </w:r>
+    </w:p>
+    <w:p>
+      <w:pPr>
+        <w:pStyle w:val="ListParagraph"/>
+        <w:spacing w:after="0" w:line="360" w:lineRule="auto"/>
+        <w:ind w:left="426"/>
+        <w:rPr>
+          <w:rFonts w:ascii="Times New Roman" w:hAnsi="Times New Roman" w:cs="Times New Roman"/>
+          <w:b/>
+          <w:bCs/>
+          <w:sz w:val="28"/>
+          <w:szCs w:val="28"/>
+        </w:rPr>
+      </w:pPr>
+      <w:r>
+        <w:rPr>
+          <w:rFonts w:ascii="Times New Roman" w:hAnsi="Times New Roman" w:cs="Times New Roman"/>
+          <w:b/>
+          <w:bCs/>
+          <w:color w:val="7030A0"/>
+          <w:sz w:val="28"/>
+          <w:szCs w:val="28"/>
+        </w:rPr>
+        <w:t>Kiên + Phú</w:t>
+      </w:r>
+    </w:p>
+    <w:p>
+      <w:pPr>
+        <w:pStyle w:val="ListParagraph"/>
+        <w:numPr>
+          <w:ilvl w:val="3"/>
+          <w:numId w:val="24"/>
+        </w:numPr>
+        <w:spacing w:after="0" w:line="360" w:lineRule="auto"/>
+        <w:ind w:left="426" w:hanging="426"/>
+        <w:rPr>
+          <w:rFonts w:ascii="Times New Roman" w:hAnsi="Times New Roman" w:cs="Times New Roman"/>
+          <w:b/>
+          <w:bCs/>
+          <w:sz w:val="28"/>
+          <w:szCs w:val="28"/>
+        </w:rPr>
+      </w:pPr>
+      <w:r>
+        <w:rPr>
+          <w:rFonts w:ascii="Times New Roman" w:hAnsi="Times New Roman" w:cs="Times New Roman"/>
+          <w:b/>
+          <w:bCs/>
+          <w:sz w:val="28"/>
+          <w:szCs w:val="28"/>
+        </w:rPr>
+        <w:lastRenderedPageBreak/>
+        <w:t>Nhận xe</w:t>
+      </w:r>
+    </w:p>
+    <w:p>
+      <w:pPr>
+        <w:pStyle w:val="ListParagraph"/>
+        <w:spacing w:after="0" w:line="360" w:lineRule="auto"/>
+        <w:ind w:left="426"/>
+        <w:rPr>
+          <w:rFonts w:ascii="Times New Roman" w:hAnsi="Times New Roman" w:cs="Times New Roman"/>
+          <w:b/>
+          <w:bCs/>
+          <w:sz w:val="28"/>
+          <w:szCs w:val="28"/>
+        </w:rPr>
+      </w:pPr>
+      <w:r>
+        <w:rPr>
+          <w:rFonts w:ascii="Times New Roman" w:hAnsi="Times New Roman" w:cs="Times New Roman"/>
+          <w:b/>
+          <w:bCs/>
+          <w:color w:val="7030A0"/>
+          <w:sz w:val="28"/>
+          <w:szCs w:val="28"/>
+        </w:rPr>
+        <w:t>Kiên + Phú</w:t>
+      </w:r>
+    </w:p>
+    <w:p>
+      <w:pPr>
+        <w:pStyle w:val="ListParagraph"/>
+        <w:numPr>
+          <w:ilvl w:val="3"/>
+          <w:numId w:val="24"/>
+        </w:numPr>
+        <w:spacing w:after="0" w:line="360" w:lineRule="auto"/>
+        <w:ind w:left="426" w:hanging="426"/>
+        <w:rPr>
+          <w:rFonts w:ascii="Times New Roman" w:hAnsi="Times New Roman" w:cs="Times New Roman"/>
+          <w:b/>
+          <w:bCs/>
+          <w:sz w:val="28"/>
+          <w:szCs w:val="28"/>
+        </w:rPr>
+      </w:pPr>
+      <w:r>
+        <w:rPr>
+          <w:rFonts w:ascii="Times New Roman" w:hAnsi="Times New Roman" w:cs="Times New Roman"/>
+          <w:b/>
+          <w:bCs/>
+          <w:sz w:val="28"/>
+          <w:szCs w:val="28"/>
+        </w:rPr>
+        <w:t>Thanh toán</w:t>
+      </w:r>
+    </w:p>
+    <w:p>
+      <w:pPr>
+        <w:pStyle w:val="ListParagraph"/>
+        <w:spacing w:after="0" w:line="360" w:lineRule="auto"/>
+        <w:ind w:left="426"/>
+        <w:rPr>
+          <w:rFonts w:ascii="Times New Roman" w:hAnsi="Times New Roman" w:cs="Times New Roman"/>
+          <w:b/>
+          <w:bCs/>
+          <w:sz w:val="28"/>
+          <w:szCs w:val="28"/>
+        </w:rPr>
+      </w:pPr>
+      <w:r>
+        <w:rPr>
+          <w:rFonts w:ascii="Times New Roman" w:hAnsi="Times New Roman" w:cs="Times New Roman"/>
+          <w:b/>
+          <w:bCs/>
+          <w:color w:val="7030A0"/>
+          <w:sz w:val="28"/>
+          <w:szCs w:val="28"/>
+        </w:rPr>
+        <w:t>Kiên + Phú</w:t>
+      </w:r>
+    </w:p>
+    <w:p>
+      <w:pPr>
+        <w:pStyle w:val="ListParagraph"/>
+        <w:numPr>
+          <w:ilvl w:val="3"/>
+          <w:numId w:val="24"/>
+        </w:numPr>
+        <w:spacing w:after="0" w:line="360" w:lineRule="auto"/>
+        <w:ind w:left="426" w:hanging="426"/>
+        <w:rPr>
+          <w:rFonts w:ascii="Times New Roman" w:hAnsi="Times New Roman" w:cs="Times New Roman"/>
+          <w:b/>
+          <w:bCs/>
+          <w:sz w:val="28"/>
+          <w:szCs w:val="28"/>
+        </w:rPr>
+      </w:pPr>
+      <w:r>
+        <w:rPr>
+          <w:rFonts w:ascii="Times New Roman" w:hAnsi="Times New Roman" w:cs="Times New Roman"/>
+          <w:b/>
+          <w:bCs/>
+          <w:sz w:val="28"/>
+          <w:szCs w:val="28"/>
+        </w:rPr>
+        <w:t>Nhập phụ tùng</w:t>
+      </w:r>
+    </w:p>
+    <w:p>
+      <w:pPr>
+        <w:pStyle w:val="ListParagraph"/>
+        <w:spacing w:after="0" w:line="360" w:lineRule="auto"/>
+        <w:ind w:left="426"/>
+        <w:rPr>
+          <w:rFonts w:ascii="Times New Roman" w:hAnsi="Times New Roman" w:cs="Times New Roman"/>
+          <w:b/>
+          <w:bCs/>
+          <w:color w:val="7030A0"/>
+          <w:sz w:val="28"/>
+          <w:szCs w:val="28"/>
+        </w:rPr>
+      </w:pPr>
+      <w:r>
+        <w:rPr>
+          <w:rFonts w:ascii="Times New Roman" w:hAnsi="Times New Roman" w:cs="Times New Roman"/>
+          <w:b/>
+          <w:bCs/>
+          <w:color w:val="7030A0"/>
+          <w:sz w:val="28"/>
+          <w:szCs w:val="28"/>
+        </w:rPr>
+        <w:t>Kiên + Phú</w:t>
+      </w:r>
+    </w:p>
+    <w:p>
+      <w:pPr>
+        <w:pStyle w:val="ListParagraph"/>
+        <w:numPr>
+          <w:ilvl w:val="3"/>
+          <w:numId w:val="24"/>
+        </w:numPr>
+        <w:spacing w:after="0" w:line="360" w:lineRule="auto"/>
+        <w:ind w:left="426" w:hanging="426"/>
+        <w:rPr>
+          <w:rFonts w:ascii="Times New Roman" w:hAnsi="Times New Roman" w:cs="Times New Roman"/>
+          <w:b/>
+          <w:bCs/>
+          <w:sz w:val="28"/>
+          <w:szCs w:val="28"/>
+        </w:rPr>
+      </w:pPr>
+      <w:r>
+        <w:rPr>
+          <w:rFonts w:ascii="Times New Roman" w:hAnsi="Times New Roman" w:cs="Times New Roman"/>
+          <w:b/>
+          <w:bCs/>
+          <w:sz w:val="28"/>
+          <w:szCs w:val="28"/>
+        </w:rPr>
+        <w:t>Quản lý nhà cung cấp</w:t>
+      </w:r>
+    </w:p>
+    <w:p>
+      <w:pPr>
+        <w:pStyle w:val="ListParagraph"/>
+        <w:spacing w:after="0" w:line="360" w:lineRule="auto"/>
+        <w:ind w:left="426"/>
+        <w:rPr>
+          <w:rFonts w:ascii="Times New Roman" w:hAnsi="Times New Roman" w:cs="Times New Roman"/>
+          <w:b/>
+          <w:bCs/>
+          <w:sz w:val="28"/>
+          <w:szCs w:val="28"/>
+        </w:rPr>
+      </w:pPr>
+      <w:r>
+        <w:rPr>
+          <w:rFonts w:ascii="Times New Roman" w:hAnsi="Times New Roman" w:cs="Times New Roman"/>
+          <w:b/>
+          <w:bCs/>
+          <w:color w:val="7030A0"/>
+          <w:sz w:val="28"/>
+          <w:szCs w:val="28"/>
+        </w:rPr>
+        <w:t>Kiên + Phú</w:t>
+      </w:r>
+    </w:p>
+    <w:p>
+      <w:pPr>
+        <w:pStyle w:val="ListParagraph"/>
+        <w:numPr>
+          <w:ilvl w:val="3"/>
+          <w:numId w:val="24"/>
+        </w:numPr>
+        <w:spacing w:after="0" w:line="360" w:lineRule="auto"/>
+        <w:ind w:left="426" w:hanging="426"/>
+        <w:rPr>
+          <w:rFonts w:ascii="Times New Roman" w:hAnsi="Times New Roman" w:cs="Times New Roman"/>
+          <w:b/>
+          <w:bCs/>
+          <w:sz w:val="28"/>
+          <w:szCs w:val="28"/>
+        </w:rPr>
+      </w:pPr>
+      <w:r>
+        <w:rPr>
+          <w:rFonts w:ascii="Times New Roman" w:hAnsi="Times New Roman" w:cs="Times New Roman"/>
+          <w:b/>
+          <w:bCs/>
+          <w:sz w:val="28"/>
+          <w:szCs w:val="28"/>
+        </w:rPr>
+        <w:t>Tra cứu dịch vụ, phụ tùng</w:t>
+      </w:r>
+    </w:p>
+    <w:p>
+      <w:pPr>
+        <w:pStyle w:val="ListParagraph"/>
+        <w:spacing w:after="0" w:line="360" w:lineRule="auto"/>
+        <w:ind w:left="426"/>
+        <w:rPr>
+          <w:rFonts w:ascii="Times New Roman" w:hAnsi="Times New Roman" w:cs="Times New Roman"/>
+          <w:b/>
+          <w:bCs/>
+          <w:color w:val="FF0000"/>
+          <w:sz w:val="28"/>
+          <w:szCs w:val="28"/>
+        </w:rPr>
+      </w:pPr>
+      <w:r>
+        <w:rPr>
+          <w:rFonts w:ascii="Times New Roman" w:hAnsi="Times New Roman" w:cs="Times New Roman"/>
+          <w:b/>
+          <w:bCs/>
+          <w:color w:val="FF0000"/>
+          <w:sz w:val="28"/>
+          <w:szCs w:val="28"/>
+        </w:rPr>
+        <w:t>Huy</w:t>
+      </w:r>
+    </w:p>
+    <w:p>
+      <w:pPr>
+        <w:pStyle w:val="ListParagraph"/>
+        <w:numPr>
+          <w:ilvl w:val="3"/>
+          <w:numId w:val="24"/>
+        </w:numPr>
+        <w:spacing w:after="0" w:line="360" w:lineRule="auto"/>
+        <w:ind w:left="426" w:hanging="426"/>
+        <w:rPr>
+          <w:rFonts w:ascii="Times New Roman" w:hAnsi="Times New Roman" w:cs="Times New Roman"/>
+          <w:b/>
+          <w:bCs/>
+          <w:sz w:val="28"/>
+          <w:szCs w:val="28"/>
+        </w:rPr>
+      </w:pPr>
+      <w:r>
+        <w:rPr>
+          <w:rFonts w:ascii="Times New Roman" w:hAnsi="Times New Roman" w:cs="Times New Roman"/>
+          <w:b/>
+          <w:bCs/>
+          <w:sz w:val="28"/>
+          <w:szCs w:val="28"/>
+        </w:rPr>
+        <w:t>Đặt lịch hẹn</w:t>
+      </w:r>
+    </w:p>
+    <w:p>
+      <w:pPr>
+        <w:pStyle w:val="ListParagraph"/>
+        <w:spacing w:after="0" w:line="360" w:lineRule="auto"/>
+        <w:ind w:left="426"/>
+        <w:rPr>
+          <w:rFonts w:ascii="Times New Roman" w:hAnsi="Times New Roman" w:cs="Times New Roman"/>
+          <w:b/>
+          <w:bCs/>
+          <w:color w:val="FF0000"/>
+          <w:sz w:val="28"/>
+          <w:szCs w:val="28"/>
+        </w:rPr>
+      </w:pPr>
+      <w:r>
+        <w:rPr>
+          <w:rFonts w:ascii="Times New Roman" w:hAnsi="Times New Roman" w:cs="Times New Roman"/>
+          <w:b/>
+          <w:bCs/>
+          <w:color w:val="FF0000"/>
+          <w:sz w:val="28"/>
+          <w:szCs w:val="28"/>
+        </w:rPr>
+        <w:t>Huy</w:t>
+      </w:r>
+    </w:p>
+    <w:p>
+      <w:pPr>
+        <w:pStyle w:val="ListParagraph"/>
+        <w:numPr>
+          <w:ilvl w:val="3"/>
+          <w:numId w:val="24"/>
+        </w:numPr>
+        <w:spacing w:after="0" w:line="360" w:lineRule="auto"/>
+        <w:ind w:left="426" w:hanging="426"/>
+        <w:rPr>
+          <w:rFonts w:ascii="Times New Roman" w:hAnsi="Times New Roman" w:cs="Times New Roman"/>
+          <w:b/>
+          <w:bCs/>
+          <w:sz w:val="28"/>
+          <w:szCs w:val="28"/>
+        </w:rPr>
+      </w:pPr>
+      <w:r>
+        <w:rPr>
+          <w:rFonts w:ascii="Times New Roman" w:hAnsi="Times New Roman" w:cs="Times New Roman"/>
+          <w:b/>
+          <w:bCs/>
+          <w:sz w:val="28"/>
+          <w:szCs w:val="28"/>
+        </w:rPr>
+        <w:t>Kiểm tra đơn hàng</w:t>
+      </w:r>
+    </w:p>
+    <w:p>
+      <w:pPr>
+        <w:pStyle w:val="ListParagraph"/>
+        <w:spacing w:after="0" w:line="360" w:lineRule="auto"/>
+        <w:ind w:left="426"/>
+        <w:rPr>
+          <w:rFonts w:ascii="Times New Roman" w:hAnsi="Times New Roman" w:cs="Times New Roman"/>
+          <w:b/>
+          <w:bCs/>
+          <w:color w:val="FF0000"/>
+          <w:sz w:val="28"/>
+          <w:szCs w:val="28"/>
+        </w:rPr>
+      </w:pPr>
+      <w:r>
+        <w:rPr>
+          <w:rFonts w:ascii="Times New Roman" w:hAnsi="Times New Roman" w:cs="Times New Roman"/>
+          <w:b/>
+          <w:bCs/>
+          <w:color w:val="FF0000"/>
+          <w:sz w:val="28"/>
+          <w:szCs w:val="28"/>
+        </w:rPr>
+        <w:t>Huy</w:t>
+      </w:r>
+    </w:p>
+    <w:p>
+      <w:pPr>
+        <w:pStyle w:val="ListParagraph"/>
+        <w:numPr>
+          <w:ilvl w:val="0"/>
+          <w:numId w:val="24"/>
+        </w:numPr>
+        <w:spacing w:after="0" w:line="360" w:lineRule="auto"/>
+        <w:ind w:left="284" w:hanging="142"/>
+        <w:rPr>
+          <w:rFonts w:ascii="Times New Roman" w:hAnsi="Times New Roman" w:cs="Times New Roman"/>
+          <w:b/>
+          <w:bCs/>
+          <w:sz w:val="28"/>
+          <w:szCs w:val="28"/>
+        </w:rPr>
+      </w:pPr>
+      <w:r>
+        <w:rPr>
+          <w:rFonts w:ascii="Times New Roman" w:hAnsi="Times New Roman" w:cs="Times New Roman"/>
+          <w:b/>
+          <w:bCs/>
+          <w:sz w:val="28"/>
+          <w:szCs w:val="28"/>
+        </w:rPr>
+        <w:t>Biểu đồ tuần tự</w:t>
+      </w:r>
+    </w:p>
+    <w:p>
+      <w:pPr>
+        <w:pStyle w:val="ListParagraph"/>
+        <w:numPr>
+          <w:ilvl w:val="3"/>
+          <w:numId w:val="24"/>
+        </w:numPr>
+        <w:spacing w:after="0" w:line="360" w:lineRule="auto"/>
+        <w:ind w:left="426" w:hanging="426"/>
+        <w:rPr>
+          <w:rFonts w:ascii="Times New Roman" w:hAnsi="Times New Roman" w:cs="Times New Roman"/>
+          <w:b/>
+          <w:bCs/>
+          <w:sz w:val="28"/>
+          <w:szCs w:val="28"/>
+        </w:rPr>
+      </w:pPr>
+      <w:r>
+        <w:rPr>
+          <w:rFonts w:ascii="Times New Roman" w:hAnsi="Times New Roman" w:cs="Times New Roman"/>
+          <w:b/>
+          <w:bCs/>
+          <w:sz w:val="28"/>
+          <w:szCs w:val="28"/>
+        </w:rPr>
+        <w:t>Quản lý tài khoản nhân viên</w:t>
+      </w:r>
+    </w:p>
+    <w:p>
+      <w:pPr>
+        <w:pStyle w:val="ListParagraph"/>
+        <w:spacing w:after="0" w:line="360" w:lineRule="auto"/>
+        <w:ind w:left="426"/>
+        <w:rPr>
+          <w:rFonts w:ascii="Times New Roman" w:hAnsi="Times New Roman" w:cs="Times New Roman"/>
+          <w:b/>
+          <w:bCs/>
+          <w:color w:val="FF0000"/>
+          <w:sz w:val="28"/>
+          <w:szCs w:val="28"/>
+        </w:rPr>
+      </w:pPr>
+      <w:r>
+        <w:rPr>
+          <w:rFonts w:ascii="Times New Roman" w:hAnsi="Times New Roman" w:cs="Times New Roman"/>
+          <w:b/>
+          <w:bCs/>
+          <w:color w:val="FF0000"/>
+          <w:sz w:val="28"/>
+          <w:szCs w:val="28"/>
+        </w:rPr>
+        <w:t>Huy</w:t>
+      </w:r>
+    </w:p>
+    <w:p>
+      <w:pPr>
+        <w:pStyle w:val="ListParagraph"/>
+        <w:numPr>
+          <w:ilvl w:val="3"/>
+          <w:numId w:val="24"/>
+        </w:numPr>
+        <w:spacing w:after="0" w:line="360" w:lineRule="auto"/>
+        <w:ind w:left="426" w:hanging="426"/>
+        <w:rPr>
+          <w:rFonts w:ascii="Times New Roman" w:hAnsi="Times New Roman" w:cs="Times New Roman"/>
+          <w:b/>
+          <w:bCs/>
+          <w:sz w:val="28"/>
+          <w:szCs w:val="28"/>
+        </w:rPr>
+      </w:pPr>
+      <w:r>
+        <w:rPr>
+          <w:rFonts w:ascii="Times New Roman" w:hAnsi="Times New Roman" w:cs="Times New Roman"/>
+          <w:b/>
+          <w:bCs/>
+          <w:sz w:val="28"/>
+          <w:szCs w:val="28"/>
+        </w:rPr>
+        <w:t>Xem thống kê</w:t>
+      </w:r>
+    </w:p>
+    <w:p>
+      <w:pPr>
+        <w:pStyle w:val="ListParagraph"/>
+        <w:spacing w:after="0" w:line="360" w:lineRule="auto"/>
+        <w:ind w:left="426"/>
+        <w:rPr>
+          <w:rFonts w:ascii="Times New Roman" w:hAnsi="Times New Roman" w:cs="Times New Roman"/>
+          <w:b/>
+          <w:bCs/>
+          <w:color w:val="00B050"/>
+          <w:sz w:val="28"/>
+          <w:szCs w:val="28"/>
+        </w:rPr>
+      </w:pPr>
+      <w:r>
+        <w:rPr>
+          <w:rFonts w:ascii="Times New Roman" w:hAnsi="Times New Roman" w:cs="Times New Roman"/>
+          <w:b/>
+          <w:bCs/>
+          <w:color w:val="00B050"/>
+          <w:sz w:val="28"/>
+          <w:szCs w:val="28"/>
+        </w:rPr>
+        <w:t>Hiếu</w:t>
+      </w:r>
+    </w:p>
+    <w:p>
+      <w:pPr>
+        <w:pStyle w:val="ListParagraph"/>
+        <w:numPr>
+          <w:ilvl w:val="3"/>
+          <w:numId w:val="24"/>
+        </w:numPr>
+        <w:spacing w:after="0" w:line="360" w:lineRule="auto"/>
+        <w:ind w:left="426" w:hanging="426"/>
+        <w:rPr>
+          <w:rFonts w:ascii="Times New Roman" w:hAnsi="Times New Roman" w:cs="Times New Roman"/>
+          <w:b/>
+          <w:bCs/>
+          <w:sz w:val="28"/>
+          <w:szCs w:val="28"/>
+        </w:rPr>
+      </w:pPr>
+      <w:r>
+        <w:rPr>
+          <w:rFonts w:ascii="Times New Roman" w:hAnsi="Times New Roman" w:cs="Times New Roman"/>
+          <w:b/>
+          <w:bCs/>
+          <w:sz w:val="28"/>
+          <w:szCs w:val="28"/>
+        </w:rPr>
+        <w:t>Quản lý thông tin dịch vụ, phụ tùng</w:t>
+      </w:r>
+    </w:p>
+    <w:p>
+      <w:pPr>
+        <w:spacing w:after="0" w:line="360" w:lineRule="auto"/>
+        <w:ind w:firstLine="426"/>
+        <w:rPr>
+          <w:rFonts w:ascii="Times New Roman" w:hAnsi="Times New Roman" w:cs="Times New Roman"/>
+          <w:b/>
+          <w:bCs/>
+          <w:color w:val="00B050"/>
+          <w:sz w:val="28"/>
+          <w:szCs w:val="28"/>
+        </w:rPr>
+      </w:pPr>
+      <w:r>
+        <w:rPr>
+          <w:rFonts w:ascii="Times New Roman" w:hAnsi="Times New Roman" w:cs="Times New Roman"/>
+          <w:b/>
+          <w:bCs/>
+          <w:color w:val="00B050"/>
+          <w:sz w:val="28"/>
+          <w:szCs w:val="28"/>
+        </w:rPr>
+        <w:t>Hiếu</w:t>
+      </w:r>
+    </w:p>
+    <w:p>
+      <w:pPr>
+        <w:pStyle w:val="ListParagraph"/>
+        <w:numPr>
+          <w:ilvl w:val="3"/>
+          <w:numId w:val="24"/>
+        </w:numPr>
+        <w:spacing w:after="0" w:line="360" w:lineRule="auto"/>
+        <w:ind w:left="426" w:hanging="426"/>
+        <w:rPr>
+          <w:rFonts w:ascii="Times New Roman" w:hAnsi="Times New Roman" w:cs="Times New Roman"/>
+          <w:b/>
+          <w:bCs/>
+          <w:sz w:val="28"/>
+          <w:szCs w:val="28"/>
+        </w:rPr>
+      </w:pPr>
+      <w:r>
+        <w:rPr>
+          <w:rFonts w:ascii="Times New Roman" w:hAnsi="Times New Roman" w:cs="Times New Roman"/>
+          <w:b/>
+          <w:bCs/>
+          <w:sz w:val="28"/>
+          <w:szCs w:val="28"/>
+        </w:rPr>
+        <w:t>Quản lý nhân viên kỹ thuật</w:t>
+      </w:r>
+    </w:p>
+    <w:p>
+      <w:pPr>
+        <w:pStyle w:val="ListParagraph"/>
+        <w:spacing w:after="0" w:line="360" w:lineRule="auto"/>
+        <w:ind w:left="426"/>
+        <w:rPr>
+          <w:rFonts w:ascii="Times New Roman" w:hAnsi="Times New Roman" w:cs="Times New Roman"/>
+          <w:b/>
+          <w:bCs/>
+          <w:color w:val="00B050"/>
+          <w:sz w:val="28"/>
+          <w:szCs w:val="28"/>
+        </w:rPr>
+      </w:pPr>
+      <w:r>
+        <w:rPr>
+          <w:rFonts w:ascii="Times New Roman" w:hAnsi="Times New Roman" w:cs="Times New Roman"/>
+          <w:b/>
+          <w:bCs/>
+          <w:color w:val="00B050"/>
+          <w:sz w:val="28"/>
+          <w:szCs w:val="28"/>
+        </w:rPr>
+        <w:t>Hiếu</w:t>
+      </w:r>
+    </w:p>
+    <w:p>
+      <w:pPr>
+        <w:pStyle w:val="ListParagraph"/>
+        <w:numPr>
+          <w:ilvl w:val="3"/>
+          <w:numId w:val="24"/>
+        </w:numPr>
+        <w:spacing w:after="0" w:line="360" w:lineRule="auto"/>
+        <w:ind w:left="426" w:hanging="426"/>
+        <w:rPr>
+          <w:rFonts w:ascii="Times New Roman" w:hAnsi="Times New Roman" w:cs="Times New Roman"/>
+          <w:b/>
+          <w:bCs/>
+          <w:sz w:val="28"/>
+          <w:szCs w:val="28"/>
+        </w:rPr>
+      </w:pPr>
+      <w:r>
+        <w:rPr>
+          <w:rFonts w:ascii="Times New Roman" w:hAnsi="Times New Roman" w:cs="Times New Roman"/>
+          <w:b/>
+          <w:bCs/>
+          <w:sz w:val="28"/>
+          <w:szCs w:val="28"/>
+        </w:rPr>
+        <w:t>Quản lý thông tin khách hàng</w:t>
+      </w:r>
+    </w:p>
+    <w:p>
+      <w:pPr>
+        <w:pStyle w:val="ListParagraph"/>
+        <w:spacing w:after="0" w:line="360" w:lineRule="auto"/>
+        <w:ind w:left="426"/>
+        <w:rPr>
+          <w:rFonts w:ascii="Times New Roman" w:hAnsi="Times New Roman" w:cs="Times New Roman"/>
+          <w:b/>
+          <w:bCs/>
+          <w:color w:val="7030A0"/>
+          <w:sz w:val="28"/>
+          <w:szCs w:val="28"/>
+        </w:rPr>
+      </w:pPr>
+      <w:r>
+        <w:rPr>
+          <w:rFonts w:ascii="Times New Roman" w:hAnsi="Times New Roman" w:cs="Times New Roman"/>
+          <w:b/>
+          <w:bCs/>
+          <w:color w:val="7030A0"/>
+          <w:sz w:val="28"/>
+          <w:szCs w:val="28"/>
+        </w:rPr>
+        <w:t>Kiên + Phú</w:t>
+      </w:r>
+    </w:p>
+    <w:p>
+      <w:pPr>
+        <w:pStyle w:val="ListParagraph"/>
+        <w:numPr>
+          <w:ilvl w:val="3"/>
+          <w:numId w:val="24"/>
+        </w:numPr>
+        <w:spacing w:after="0" w:line="360" w:lineRule="auto"/>
+        <w:ind w:left="426" w:hanging="426"/>
+        <w:rPr>
+          <w:rFonts w:ascii="Times New Roman" w:hAnsi="Times New Roman" w:cs="Times New Roman"/>
+          <w:b/>
+          <w:bCs/>
+          <w:sz w:val="28"/>
+          <w:szCs w:val="28"/>
+        </w:rPr>
+      </w:pPr>
+      <w:r>
+        <w:rPr>
+          <w:rFonts w:ascii="Times New Roman" w:hAnsi="Times New Roman" w:cs="Times New Roman"/>
+          <w:b/>
+          <w:bCs/>
+          <w:sz w:val="28"/>
+          <w:szCs w:val="28"/>
+        </w:rPr>
+        <w:t>Quản lý lịch hẹn</w:t>
+      </w:r>
+    </w:p>
+    <w:p>
+      <w:pPr>
+        <w:pStyle w:val="ListParagraph"/>
+        <w:spacing w:after="0" w:line="360" w:lineRule="auto"/>
+        <w:ind w:left="426"/>
+        <w:rPr>
+          <w:rFonts w:ascii="Times New Roman" w:hAnsi="Times New Roman" w:cs="Times New Roman"/>
+          <w:b/>
+          <w:bCs/>
+          <w:sz w:val="28"/>
+          <w:szCs w:val="28"/>
+        </w:rPr>
+      </w:pPr>
+      <w:r>
+        <w:rPr>
+          <w:rFonts w:ascii="Times New Roman" w:hAnsi="Times New Roman" w:cs="Times New Roman"/>
+          <w:b/>
+          <w:bCs/>
+          <w:color w:val="7030A0"/>
+          <w:sz w:val="28"/>
+          <w:szCs w:val="28"/>
+        </w:rPr>
+        <w:t>Kiên + Phú</w:t>
+      </w:r>
+    </w:p>
+    <w:p>
+      <w:pPr>
+        <w:pStyle w:val="ListParagraph"/>
+        <w:numPr>
+          <w:ilvl w:val="3"/>
+          <w:numId w:val="24"/>
+        </w:numPr>
+        <w:spacing w:after="0" w:line="360" w:lineRule="auto"/>
+        <w:ind w:left="426" w:hanging="426"/>
+        <w:rPr>
+          <w:rFonts w:ascii="Times New Roman" w:hAnsi="Times New Roman" w:cs="Times New Roman"/>
+          <w:b/>
+          <w:bCs/>
+          <w:sz w:val="28"/>
+          <w:szCs w:val="28"/>
+        </w:rPr>
+      </w:pPr>
+      <w:r>
+        <w:rPr>
+          <w:rFonts w:ascii="Times New Roman" w:hAnsi="Times New Roman" w:cs="Times New Roman"/>
+          <w:b/>
+          <w:bCs/>
+          <w:sz w:val="28"/>
+          <w:szCs w:val="28"/>
+        </w:rPr>
+        <w:t>Nhận xe</w:t>
+      </w:r>
+    </w:p>
+    <w:p>
+      <w:pPr>
+        <w:pStyle w:val="ListParagraph"/>
+        <w:spacing w:after="0" w:line="360" w:lineRule="auto"/>
+        <w:ind w:left="426"/>
+        <w:rPr>
+          <w:rFonts w:ascii="Times New Roman" w:hAnsi="Times New Roman" w:cs="Times New Roman"/>
+          <w:b/>
+          <w:bCs/>
+          <w:sz w:val="28"/>
+          <w:szCs w:val="28"/>
+        </w:rPr>
+      </w:pPr>
+      <w:r>
+        <w:rPr>
+          <w:rFonts w:ascii="Times New Roman" w:hAnsi="Times New Roman" w:cs="Times New Roman"/>
+          <w:b/>
+          <w:bCs/>
+          <w:color w:val="7030A0"/>
+          <w:sz w:val="28"/>
+          <w:szCs w:val="28"/>
+        </w:rPr>
+        <w:t>Kiên + Phú</w:t>
+      </w:r>
+    </w:p>
+    <w:p>
+      <w:pPr>
+        <w:pStyle w:val="ListParagraph"/>
+        <w:numPr>
+          <w:ilvl w:val="3"/>
+          <w:numId w:val="24"/>
+        </w:numPr>
+        <w:spacing w:after="0" w:line="360" w:lineRule="auto"/>
+        <w:ind w:left="426" w:hanging="426"/>
+        <w:rPr>
+          <w:rFonts w:ascii="Times New Roman" w:hAnsi="Times New Roman" w:cs="Times New Roman"/>
+          <w:b/>
+          <w:bCs/>
+          <w:sz w:val="28"/>
+          <w:szCs w:val="28"/>
+        </w:rPr>
+      </w:pPr>
+      <w:r>
+        <w:rPr>
+          <w:rFonts w:ascii="Times New Roman" w:hAnsi="Times New Roman" w:cs="Times New Roman"/>
+          <w:b/>
+          <w:bCs/>
+          <w:sz w:val="28"/>
+          <w:szCs w:val="28"/>
+        </w:rPr>
+        <w:lastRenderedPageBreak/>
+        <w:t>Thanh toán</w:t>
+      </w:r>
+    </w:p>
+    <w:p>
+      <w:pPr>
+        <w:pStyle w:val="ListParagraph"/>
+        <w:spacing w:after="0" w:line="360" w:lineRule="auto"/>
+        <w:ind w:left="426"/>
+        <w:rPr>
+          <w:rFonts w:ascii="Times New Roman" w:hAnsi="Times New Roman" w:cs="Times New Roman"/>
+          <w:b/>
+          <w:bCs/>
+          <w:sz w:val="28"/>
+          <w:szCs w:val="28"/>
+        </w:rPr>
+      </w:pPr>
+      <w:r>
+        <w:rPr>
+          <w:rFonts w:ascii="Times New Roman" w:hAnsi="Times New Roman" w:cs="Times New Roman"/>
+          <w:b/>
+          <w:bCs/>
+          <w:color w:val="7030A0"/>
+          <w:sz w:val="28"/>
+          <w:szCs w:val="28"/>
+        </w:rPr>
+        <w:t>Kiên + Phú</w:t>
+      </w:r>
+    </w:p>
+    <w:p>
+      <w:pPr>
+        <w:pStyle w:val="ListParagraph"/>
+        <w:numPr>
+          <w:ilvl w:val="3"/>
+          <w:numId w:val="24"/>
+        </w:numPr>
+        <w:spacing w:after="0" w:line="360" w:lineRule="auto"/>
+        <w:ind w:left="426" w:hanging="426"/>
+        <w:rPr>
+          <w:rFonts w:ascii="Times New Roman" w:hAnsi="Times New Roman" w:cs="Times New Roman"/>
+          <w:b/>
+          <w:bCs/>
+          <w:sz w:val="28"/>
+          <w:szCs w:val="28"/>
+        </w:rPr>
+      </w:pPr>
+      <w:r>
+        <w:rPr>
+          <w:rFonts w:ascii="Times New Roman" w:hAnsi="Times New Roman" w:cs="Times New Roman"/>
+          <w:b/>
+          <w:bCs/>
+          <w:sz w:val="28"/>
+          <w:szCs w:val="28"/>
+        </w:rPr>
+        <w:t>Nhập phụ tùng</w:t>
+      </w:r>
+    </w:p>
+    <w:p>
+      <w:pPr>
+        <w:pStyle w:val="ListParagraph"/>
+        <w:spacing w:after="0" w:line="360" w:lineRule="auto"/>
+        <w:ind w:left="426"/>
+        <w:rPr>
+          <w:rFonts w:ascii="Times New Roman" w:hAnsi="Times New Roman" w:cs="Times New Roman"/>
+          <w:b/>
+          <w:bCs/>
+          <w:color w:val="7030A0"/>
+          <w:sz w:val="28"/>
+          <w:szCs w:val="28"/>
+        </w:rPr>
+      </w:pPr>
+      <w:r>
+        <w:rPr>
+          <w:rFonts w:ascii="Times New Roman" w:hAnsi="Times New Roman" w:cs="Times New Roman"/>
+          <w:b/>
+          <w:bCs/>
+          <w:color w:val="7030A0"/>
+          <w:sz w:val="28"/>
+          <w:szCs w:val="28"/>
+        </w:rPr>
+        <w:t>Kiên + Phú</w:t>
+      </w:r>
+    </w:p>
+    <w:p>
+      <w:pPr>
+        <w:pStyle w:val="ListParagraph"/>
+        <w:numPr>
+          <w:ilvl w:val="3"/>
+          <w:numId w:val="24"/>
+        </w:numPr>
+        <w:spacing w:after="0" w:line="360" w:lineRule="auto"/>
+        <w:ind w:left="426" w:hanging="426"/>
+        <w:rPr>
+          <w:rFonts w:ascii="Times New Roman" w:hAnsi="Times New Roman" w:cs="Times New Roman"/>
+          <w:b/>
+          <w:bCs/>
+          <w:sz w:val="28"/>
+          <w:szCs w:val="28"/>
+        </w:rPr>
+      </w:pPr>
+      <w:r>
+        <w:rPr>
+          <w:rFonts w:ascii="Times New Roman" w:hAnsi="Times New Roman" w:cs="Times New Roman"/>
+          <w:b/>
+          <w:bCs/>
+          <w:sz w:val="28"/>
+          <w:szCs w:val="28"/>
+        </w:rPr>
+        <w:t>Quản lý nhà cung cấp</w:t>
+      </w:r>
+    </w:p>
+    <w:p>
+      <w:pPr>
+        <w:pStyle w:val="ListParagraph"/>
+        <w:spacing w:after="0" w:line="360" w:lineRule="auto"/>
+        <w:ind w:left="426"/>
+        <w:rPr>
+          <w:rFonts w:ascii="Times New Roman" w:hAnsi="Times New Roman" w:cs="Times New Roman"/>
+          <w:b/>
+          <w:bCs/>
+          <w:sz w:val="28"/>
+          <w:szCs w:val="28"/>
+        </w:rPr>
+      </w:pPr>
+      <w:r>
+        <w:rPr>
+          <w:rFonts w:ascii="Times New Roman" w:hAnsi="Times New Roman" w:cs="Times New Roman"/>
+          <w:b/>
+          <w:bCs/>
+          <w:color w:val="7030A0"/>
+          <w:sz w:val="28"/>
+          <w:szCs w:val="28"/>
+        </w:rPr>
+        <w:t>Kiên + Phú</w:t>
+      </w:r>
+    </w:p>
+    <w:p>
+      <w:pPr>
+        <w:pStyle w:val="ListParagraph"/>
+        <w:numPr>
+          <w:ilvl w:val="3"/>
+          <w:numId w:val="24"/>
+        </w:numPr>
+        <w:spacing w:after="0" w:line="360" w:lineRule="auto"/>
+        <w:ind w:left="426" w:hanging="426"/>
+        <w:rPr>
+          <w:rFonts w:ascii="Times New Roman" w:hAnsi="Times New Roman" w:cs="Times New Roman"/>
+          <w:b/>
+          <w:bCs/>
+          <w:sz w:val="28"/>
+          <w:szCs w:val="28"/>
+        </w:rPr>
+      </w:pPr>
+      <w:r>
+        <w:rPr>
+          <w:rFonts w:ascii="Times New Roman" w:hAnsi="Times New Roman" w:cs="Times New Roman"/>
+          <w:b/>
+          <w:bCs/>
+          <w:sz w:val="28"/>
+          <w:szCs w:val="28"/>
+        </w:rPr>
+        <w:t>Tra cứu dịch vụ, phụ tùng</w:t>
+      </w:r>
+    </w:p>
+    <w:p>
+      <w:pPr>
+        <w:pStyle w:val="ListParagraph"/>
+        <w:spacing w:after="0" w:line="360" w:lineRule="auto"/>
+        <w:ind w:left="426"/>
+        <w:rPr>
+          <w:rFonts w:ascii="Times New Roman" w:hAnsi="Times New Roman" w:cs="Times New Roman"/>
+          <w:b/>
+          <w:bCs/>
+          <w:color w:val="FF0000"/>
+          <w:sz w:val="28"/>
+          <w:szCs w:val="28"/>
+        </w:rPr>
+      </w:pPr>
+      <w:r>
+        <w:rPr>
+          <w:rFonts w:ascii="Times New Roman" w:hAnsi="Times New Roman" w:cs="Times New Roman"/>
+          <w:b/>
+          <w:bCs/>
+          <w:color w:val="FF0000"/>
+          <w:sz w:val="28"/>
+          <w:szCs w:val="28"/>
+        </w:rPr>
+        <w:t>Huy</w:t>
+      </w:r>
+    </w:p>
+    <w:p>
+      <w:pPr>
+        <w:pStyle w:val="ListParagraph"/>
+        <w:numPr>
+          <w:ilvl w:val="3"/>
+          <w:numId w:val="24"/>
+        </w:numPr>
+        <w:spacing w:after="0" w:line="360" w:lineRule="auto"/>
+        <w:ind w:left="426" w:hanging="426"/>
+        <w:rPr>
+          <w:rFonts w:ascii="Times New Roman" w:hAnsi="Times New Roman" w:cs="Times New Roman"/>
+          <w:b/>
+          <w:bCs/>
+          <w:sz w:val="28"/>
+          <w:szCs w:val="28"/>
+        </w:rPr>
+      </w:pPr>
+      <w:r>
+        <w:rPr>
+          <w:rFonts w:ascii="Times New Roman" w:hAnsi="Times New Roman" w:cs="Times New Roman"/>
+          <w:b/>
+          <w:bCs/>
+          <w:sz w:val="28"/>
+          <w:szCs w:val="28"/>
+        </w:rPr>
+        <w:t>Đặt lịch hẹn</w:t>
+      </w:r>
+    </w:p>
+    <w:p>
+      <w:pPr>
+        <w:pStyle w:val="ListParagraph"/>
+        <w:spacing w:after="0" w:line="360" w:lineRule="auto"/>
+        <w:ind w:left="426"/>
+        <w:rPr>
+          <w:rFonts w:ascii="Times New Roman" w:hAnsi="Times New Roman" w:cs="Times New Roman"/>
+          <w:b/>
+          <w:bCs/>
+          <w:color w:val="FF0000"/>
+          <w:sz w:val="28"/>
+          <w:szCs w:val="28"/>
+        </w:rPr>
+      </w:pPr>
+      <w:r>
+        <w:rPr>
+          <w:rFonts w:ascii="Times New Roman" w:hAnsi="Times New Roman" w:cs="Times New Roman"/>
+          <w:b/>
+          <w:bCs/>
+          <w:color w:val="FF0000"/>
+          <w:sz w:val="28"/>
+          <w:szCs w:val="28"/>
+        </w:rPr>
+        <w:t>Huy</w:t>
+      </w:r>
+    </w:p>
+    <w:p>
+      <w:pPr>
+        <w:pStyle w:val="ListParagraph"/>
+        <w:numPr>
+          <w:ilvl w:val="3"/>
+          <w:numId w:val="24"/>
+        </w:numPr>
+        <w:spacing w:after="0" w:line="360" w:lineRule="auto"/>
+        <w:ind w:left="426" w:hanging="426"/>
+        <w:rPr>
+          <w:rFonts w:ascii="Times New Roman" w:hAnsi="Times New Roman" w:cs="Times New Roman"/>
+          <w:b/>
+          <w:bCs/>
+          <w:sz w:val="28"/>
+          <w:szCs w:val="28"/>
+        </w:rPr>
+      </w:pPr>
+      <w:r>
+        <w:rPr>
+          <w:rFonts w:ascii="Times New Roman" w:hAnsi="Times New Roman" w:cs="Times New Roman"/>
+          <w:b/>
+          <w:bCs/>
+          <w:sz w:val="28"/>
+          <w:szCs w:val="28"/>
+        </w:rPr>
+        <w:t>Kiểm tra đơn hàng</w:t>
+      </w:r>
+    </w:p>
+    <w:p>
+      <w:pPr>
+        <w:pStyle w:val="ListParagraph"/>
+        <w:spacing w:after="0" w:line="360" w:lineRule="auto"/>
+        <w:ind w:left="426"/>
+        <w:rPr>
+          <w:rFonts w:ascii="Times New Roman" w:hAnsi="Times New Roman" w:cs="Times New Roman"/>
+          <w:b/>
+          <w:bCs/>
+          <w:color w:val="FF0000"/>
+          <w:sz w:val="28"/>
+          <w:szCs w:val="28"/>
+        </w:rPr>
+      </w:pPr>
+      <w:r>
+        <w:rPr>
+          <w:rFonts w:ascii="Times New Roman" w:hAnsi="Times New Roman" w:cs="Times New Roman"/>
+          <w:b/>
+          <w:bCs/>
+          <w:color w:val="FF0000"/>
+          <w:sz w:val="28"/>
+          <w:szCs w:val="28"/>
+        </w:rPr>
+        <w:t>Huy</w:t>
+      </w:r>
+    </w:p>
+    <w:p>
+      <w:pPr>
+        <w:spacing w:after="0" w:line="360" w:lineRule="auto"/>
+        <w:rPr>
+          <w:rFonts w:ascii="Times New Roman" w:hAnsi="Times New Roman" w:cs="Times New Roman"/>
+          <w:b/>
+          <w:bCs/>
+          <w:sz w:val="28"/>
+          <w:szCs w:val="28"/>
+        </w:rPr>
+      </w:pPr>
+    </w:p>
+    <w:p>
+      <w:pPr>
+        <w:spacing w:after="0" w:line="360" w:lineRule="auto"/>
+        <w:rPr>
+          <w:rFonts w:ascii="Times New Roman" w:hAnsi="Times New Roman" w:cs="Times New Roman"/>
+          <w:b/>
+          <w:bCs/>
+          <w:sz w:val="28"/>
+          <w:szCs w:val="28"/>
+        </w:rPr>
+      </w:pPr>
+    </w:p>
     <w:sectPr>
       <w:pgSz w:w="11906" w:h="16838" w:code="9"/>
       <w:pgMar w:top="1440" w:right="851" w:bottom="1440" w:left="1440" w:header="720" w:footer="720" w:gutter="0"/>
@@ -38433,7 +41661,7 @@
         <w:ind w:left="2018" w:hanging="180"/>
       </w:pPr>
     </w:lvl>
-    <w:lvl w:ilvl="3" w:tplc="0409000F" w:tentative="1">
+    <w:lvl w:ilvl="3" w:tplc="0409000F">
       <w:start w:val="1"/>
       <w:numFmt w:val="decimal"/>
       <w:lvlText w:val="%4."/>
@@ -40864,7 +44092,7 @@
   <w:style w:type="paragraph" w:default="1" w:styleId="Normal">
     <w:name w:val="Normal"/>
     <w:qFormat/>
-    <w:rsid w:val="007E5812"/>
+    <w:rsid w:val="00A1160D"/>
   </w:style>
   <w:style w:type="character" w:default="1" w:styleId="DefaultParagraphFont">
     <w:name w:val="Default Paragraph Font"/>

</xml_diff>